<commit_message>
Back to the office from work from home/Australia
</commit_message>
<xml_diff>
--- a/paper/DOD_Priming.docx
+++ b/paper/DOD_Priming.docx
@@ -1,6 +1,6 @@
 
 <file path=word/document.xml><?xml version="1.0" encoding="utf-8"?>
-<w:document xmlns:wpc="http://schemas.microsoft.com/office/word/2010/wordprocessingCanvas" xmlns:cx="http://schemas.microsoft.com/office/drawing/2014/chartex" xmlns:cx1="http://schemas.microsoft.com/office/drawing/2015/9/8/chartex" xmlns:cx2="http://schemas.microsoft.com/office/drawing/2015/10/21/chartex" xmlns:cx3="http://schemas.microsoft.com/office/drawing/2016/5/9/chartex" xmlns:cx4="http://schemas.microsoft.com/office/drawing/2016/5/10/chartex" xmlns:cx5="http://schemas.microsoft.com/office/drawing/2016/5/11/chartex" xmlns:cx6="http://schemas.microsoft.com/office/drawing/2016/5/12/chartex" xmlns:cx7="http://schemas.microsoft.com/office/drawing/2016/5/13/chartex" xmlns:cx8="http://schemas.microsoft.com/office/drawing/2016/5/14/chartex" xmlns:mc="http://schemas.openxmlformats.org/markup-compatibility/2006" xmlns:aink="http://schemas.microsoft.com/office/drawing/2016/ink" xmlns:am3d="http://schemas.microsoft.com/office/drawing/2017/model3d" xmlns:o="urn:schemas-microsoft-com:office:office" xmlns:r="http://schemas.openxmlformats.org/officeDocument/2006/relationships" xmlns:m="http://schemas.openxmlformats.org/officeDocument/2006/math" xmlns:v="urn:schemas-microsoft-com:vml" xmlns:wp14="http://schemas.microsoft.com/office/word/2010/wordprocessingDrawing" xmlns:wp="http://schemas.openxmlformats.org/drawingml/2006/wordprocessingDrawing" xmlns:w10="urn:schemas-microsoft-com:office:word" xmlns:w="http://schemas.openxmlformats.org/wordprocessingml/2006/main" xmlns:w14="http://schemas.microsoft.com/office/word/2010/wordml" xmlns:w15="http://schemas.microsoft.com/office/word/2012/wordml" xmlns:w16cid="http://schemas.microsoft.com/office/word/2016/wordml/cid" xmlns:w16se="http://schemas.microsoft.com/office/word/2015/wordml/symex" xmlns:wpg="http://schemas.microsoft.com/office/word/2010/wordprocessingGroup" xmlns:wpi="http://schemas.microsoft.com/office/word/2010/wordprocessingInk" xmlns:wne="http://schemas.microsoft.com/office/word/2006/wordml" xmlns:wps="http://schemas.microsoft.com/office/word/2010/wordprocessingShape" mc:Ignorable="w14 w15 w16se w16cid wp14">
+<w:document xmlns:wpc="http://schemas.microsoft.com/office/word/2010/wordprocessingCanvas" xmlns:cx="http://schemas.microsoft.com/office/drawing/2014/chartex" xmlns:cx1="http://schemas.microsoft.com/office/drawing/2015/9/8/chartex" xmlns:cx2="http://schemas.microsoft.com/office/drawing/2015/10/21/chartex" xmlns:cx3="http://schemas.microsoft.com/office/drawing/2016/5/9/chartex" xmlns:cx4="http://schemas.microsoft.com/office/drawing/2016/5/10/chartex" xmlns:cx5="http://schemas.microsoft.com/office/drawing/2016/5/11/chartex" xmlns:cx6="http://schemas.microsoft.com/office/drawing/2016/5/12/chartex" xmlns:cx7="http://schemas.microsoft.com/office/drawing/2016/5/13/chartex" xmlns:cx8="http://schemas.microsoft.com/office/drawing/2016/5/14/chartex" xmlns:mc="http://schemas.openxmlformats.org/markup-compatibility/2006" xmlns:aink="http://schemas.microsoft.com/office/drawing/2016/ink" xmlns:am3d="http://schemas.microsoft.com/office/drawing/2017/model3d" xmlns:o="urn:schemas-microsoft-com:office:office" xmlns:r="http://schemas.openxmlformats.org/officeDocument/2006/relationships" xmlns:m="http://schemas.openxmlformats.org/officeDocument/2006/math" xmlns:v="urn:schemas-microsoft-com:vml" xmlns:wp14="http://schemas.microsoft.com/office/word/2010/wordprocessingDrawing" xmlns:wp="http://schemas.openxmlformats.org/drawingml/2006/wordprocessingDrawing" xmlns:w10="urn:schemas-microsoft-com:office:word" xmlns:w="http://schemas.openxmlformats.org/wordprocessingml/2006/main" xmlns:w14="http://schemas.microsoft.com/office/word/2010/wordml" xmlns:w15="http://schemas.microsoft.com/office/word/2012/wordml" xmlns:w16cex="http://schemas.microsoft.com/office/word/2018/wordml/cex" xmlns:w16cid="http://schemas.microsoft.com/office/word/2016/wordml/cid" xmlns:w16="http://schemas.microsoft.com/office/word/2018/wordml" xmlns:w16sdtdh="http://schemas.microsoft.com/office/word/2020/wordml/sdtdatahash" xmlns:w16se="http://schemas.microsoft.com/office/word/2015/wordml/symex" xmlns:wpg="http://schemas.microsoft.com/office/word/2010/wordprocessingGroup" xmlns:wpi="http://schemas.microsoft.com/office/word/2010/wordprocessingInk" xmlns:wne="http://schemas.microsoft.com/office/word/2006/wordml" xmlns:wps="http://schemas.microsoft.com/office/word/2010/wordprocessingShape" mc:Ignorable="w14 w15 w16se w16cid w16 w16cex w16sdtdh wp14">
   <w:body>
     <w:p>
       <w:pPr>
@@ -989,29 +989,7 @@
           <w:highlight w:val="yellow"/>
           <w:lang w:val="en-US" w:eastAsia="zh-CN"/>
         </w:rPr>
-        <w:t xml:space="preserve">, Keller &amp; </w:t>
-      </w:r>
-      <w:proofErr w:type="gramStart"/>
-      <w:r>
-        <w:rPr>
-          <w:rFonts w:ascii="Times New Roman" w:eastAsiaTheme="minorEastAsia" w:hAnsi="Times New Roman" w:cs="Times New Roman"/>
-          <w:sz w:val="24"/>
-          <w:szCs w:val="24"/>
-          <w:highlight w:val="yellow"/>
-          <w:lang w:val="en-US" w:eastAsia="zh-CN"/>
-        </w:rPr>
-        <w:t>Moore,  2011</w:t>
-      </w:r>
-      <w:proofErr w:type="gramEnd"/>
-      <w:r>
-        <w:rPr>
-          <w:rFonts w:ascii="Times New Roman" w:eastAsiaTheme="minorEastAsia" w:hAnsi="Times New Roman" w:cs="Times New Roman"/>
-          <w:sz w:val="24"/>
-          <w:szCs w:val="24"/>
-          <w:highlight w:val="yellow"/>
-          <w:lang w:val="en-US" w:eastAsia="zh-CN"/>
-        </w:rPr>
-        <w:t xml:space="preserve">). However, one popular explanation, which connects both language acquisition and language processing, is that syntactic priming is a consequence of implicit learning (Bock &amp; Griffin, 2000; Chang et al., 2006; Snider and Jaeger &amp; Snider, 2008). On such an account, exposure to a prime sentence alters the language production system’s knowledge of the relevant construction, thereby increasing the probability that the relevant construction is used again. Such an explanation is attractive because it links two seemingly disparate empirical traditions: studies of adult syntactic priming and studies of child language acquisition.  </w:t>
+        <w:t xml:space="preserve">, Keller &amp; Moore,  2011). However, one popular explanation, which connects both language acquisition and language processing, is that syntactic priming is a consequence of implicit learning (Bock &amp; Griffin, 2000; Chang et al., 2006; Snider and Jaeger &amp; Snider, 2008). On such an account, exposure to a prime sentence alters the language production system’s knowledge of the relevant construction, thereby increasing the probability that the relevant construction is used again. Such an explanation is attractive because it links two seemingly disparate empirical traditions: studies of adult syntactic priming and studies of child language acquisition.  </w:t>
       </w:r>
     </w:p>
     <w:p>
@@ -1316,29 +1294,7 @@
           <w:highlight w:val="yellow"/>
           <w:lang w:val="en-US" w:eastAsia="zh-CN"/>
         </w:rPr>
-        <w:t>, 2002</w:t>
-      </w:r>
-      <w:proofErr w:type="gramStart"/>
-      <w:r>
-        <w:rPr>
-          <w:rFonts w:ascii="Times New Roman" w:eastAsiaTheme="minorEastAsia" w:hAnsi="Times New Roman" w:cs="Times New Roman"/>
-          <w:sz w:val="24"/>
-          <w:szCs w:val="24"/>
-          <w:highlight w:val="yellow"/>
-          <w:lang w:val="en-US" w:eastAsia="zh-CN"/>
-        </w:rPr>
-        <w:t>; )</w:t>
-      </w:r>
-      <w:proofErr w:type="gramEnd"/>
-      <w:r>
-        <w:rPr>
-          <w:rFonts w:ascii="Times New Roman" w:eastAsiaTheme="minorEastAsia" w:hAnsi="Times New Roman" w:cs="Times New Roman"/>
-          <w:sz w:val="24"/>
-          <w:szCs w:val="24"/>
-          <w:highlight w:val="yellow"/>
-          <w:lang w:val="en-US" w:eastAsia="zh-CN"/>
-        </w:rPr>
-        <w:t xml:space="preserve">. One could also imagine, for example, that the effect of priming would remain stable over time, if it reflects residual activation of the combinatorial pattern used in the prime sentence, rather than learning (Pickering &amp; Branigan, 1998) Therefore, the developmental predictions of the dual-path model offer a very powerful test of the hypothesis that syntactic priming effects are a consequence of the implicit learning of linguistic structure. </w:t>
+        <w:t xml:space="preserve">, 2002; ). One could also imagine, for example, that the effect of priming would remain stable over time, if it reflects residual activation of the combinatorial pattern used in the prime sentence, rather than learning (Pickering &amp; Branigan, 1998) Therefore, the developmental predictions of the dual-path model offer a very powerful test of the hypothesis that syntactic priming effects are a consequence of the implicit learning of linguistic structure. </w:t>
       </w:r>
     </w:p>
     <w:p>
@@ -1418,27 +1374,7 @@
           <w:szCs w:val="24"/>
           <w:lang w:val="en-US" w:eastAsia="zh-CN"/>
         </w:rPr>
-        <w:t xml:space="preserve">, 2008, XXXXXX) with only a few </w:t>
-      </w:r>
-      <w:proofErr w:type="gramStart"/>
-      <w:r>
-        <w:rPr>
-          <w:rFonts w:ascii="Times New Roman" w:eastAsiaTheme="minorEastAsia" w:hAnsi="Times New Roman" w:cs="Times New Roman"/>
-          <w:sz w:val="24"/>
-          <w:szCs w:val="24"/>
-          <w:lang w:val="en-US" w:eastAsia="zh-CN"/>
-        </w:rPr>
-        <w:t>cross sectional</w:t>
-      </w:r>
-      <w:proofErr w:type="gramEnd"/>
-      <w:r>
-        <w:rPr>
-          <w:rFonts w:ascii="Times New Roman" w:eastAsiaTheme="minorEastAsia" w:hAnsi="Times New Roman" w:cs="Times New Roman"/>
-          <w:sz w:val="24"/>
-          <w:szCs w:val="24"/>
-          <w:lang w:val="en-US" w:eastAsia="zh-CN"/>
-        </w:rPr>
-        <w:t xml:space="preserve"> studies comparing different age groups (Rowland et al., 2012; Peter et al. 2015). These results support the prediction that abstract priming emerges early for both passives (</w:t>
+        <w:t>, 2008, XXXXXX) with only a few cross sectional studies comparing different age groups (Rowland et al., 2012; Peter et al. 2015). These results support the prediction that abstract priming emerges early for both passives (</w:t>
       </w:r>
       <w:proofErr w:type="spellStart"/>
       <w:r>
@@ -1680,6 +1616,24 @@
           <w:szCs w:val="24"/>
           <w:lang w:val="en-US" w:eastAsia="zh-CN"/>
         </w:rPr>
+        <w:t xml:space="preserve"> and a half </w:t>
+      </w:r>
+      <w:r>
+        <w:rPr>
+          <w:rFonts w:ascii="Times New Roman" w:eastAsiaTheme="minorEastAsia" w:hAnsi="Times New Roman" w:cs="Times New Roman"/>
+          <w:sz w:val="24"/>
+          <w:szCs w:val="24"/>
+          <w:lang w:val="en-US" w:eastAsia="zh-CN"/>
+        </w:rPr>
+        <w:t>year</w:t>
+      </w:r>
+      <w:r>
+        <w:rPr>
+          <w:rFonts w:ascii="Times New Roman" w:eastAsiaTheme="minorEastAsia" w:hAnsi="Times New Roman" w:cs="Times New Roman"/>
+          <w:sz w:val="24"/>
+          <w:szCs w:val="24"/>
+          <w:lang w:val="en-US" w:eastAsia="zh-CN"/>
+        </w:rPr>
         <w:t>-</w:t>
       </w:r>
       <w:r>
@@ -1689,36 +1643,7 @@
           <w:szCs w:val="24"/>
           <w:lang w:val="en-US" w:eastAsia="zh-CN"/>
         </w:rPr>
-        <w:t>year</w:t>
-      </w:r>
-      <w:r>
-        <w:rPr>
-          <w:rFonts w:ascii="Times New Roman" w:eastAsiaTheme="minorEastAsia" w:hAnsi="Times New Roman" w:cs="Times New Roman"/>
-          <w:sz w:val="24"/>
-          <w:szCs w:val="24"/>
-          <w:lang w:val="en-US" w:eastAsia="zh-CN"/>
-        </w:rPr>
-        <w:t>-</w:t>
-      </w:r>
-      <w:proofErr w:type="spellStart"/>
-      <w:r>
-        <w:rPr>
-          <w:rFonts w:ascii="Times New Roman" w:eastAsiaTheme="minorEastAsia" w:hAnsi="Times New Roman" w:cs="Times New Roman"/>
-          <w:sz w:val="24"/>
-          <w:szCs w:val="24"/>
-          <w:lang w:val="en-US" w:eastAsia="zh-CN"/>
-        </w:rPr>
-        <w:t>olds</w:t>
-      </w:r>
-      <w:proofErr w:type="spellEnd"/>
-      <w:r>
-        <w:rPr>
-          <w:rFonts w:ascii="Times New Roman" w:eastAsiaTheme="minorEastAsia" w:hAnsi="Times New Roman" w:cs="Times New Roman"/>
-          <w:sz w:val="24"/>
-          <w:szCs w:val="24"/>
-          <w:lang w:val="en-US" w:eastAsia="zh-CN"/>
-        </w:rPr>
-        <w:t xml:space="preserve"> were substantially larger than those for older children and adults, though the interaction was not significant. However</w:t>
+        <w:t>olds were substantially larger than those for older children and adults, though the interaction was not significant. However</w:t>
       </w:r>
       <w:r>
         <w:rPr>
@@ -1914,7 +1839,27 @@
           <w:szCs w:val="24"/>
           <w:lang w:val="en-US" w:eastAsia="zh-CN"/>
         </w:rPr>
-        <w:t xml:space="preserve"> despite the fact that those groups exhibited syntactic priming. Moreover, Kumarage et </w:t>
+        <w:t xml:space="preserve"> despite the fact that those groups exhibited syntactic priming. Moreover, </w:t>
+      </w:r>
+      <w:proofErr w:type="spellStart"/>
+      <w:r>
+        <w:rPr>
+          <w:rFonts w:ascii="Times New Roman" w:eastAsiaTheme="minorEastAsia" w:hAnsi="Times New Roman" w:cs="Times New Roman"/>
+          <w:sz w:val="24"/>
+          <w:szCs w:val="24"/>
+          <w:lang w:val="en-US" w:eastAsia="zh-CN"/>
+        </w:rPr>
+        <w:t>Kumarage</w:t>
+      </w:r>
+      <w:proofErr w:type="spellEnd"/>
+      <w:r>
+        <w:rPr>
+          <w:rFonts w:ascii="Times New Roman" w:eastAsiaTheme="minorEastAsia" w:hAnsi="Times New Roman" w:cs="Times New Roman"/>
+          <w:sz w:val="24"/>
+          <w:szCs w:val="24"/>
+          <w:lang w:val="en-US" w:eastAsia="zh-CN"/>
+        </w:rPr>
+        <w:t xml:space="preserve"> et </w:t>
       </w:r>
       <w:proofErr w:type="spellStart"/>
       <w:r>
@@ -4977,27 +4922,7 @@
           <w:szCs w:val="24"/>
           <w:lang w:val="en-US"/>
         </w:rPr>
-        <w:t xml:space="preserve">(95% HPDI: </w:t>
-      </w:r>
-      <w:proofErr w:type="gramStart"/>
-      <w:r>
-        <w:rPr>
-          <w:rFonts w:ascii="Times New Roman" w:hAnsi="Times New Roman" w:cs="Times New Roman"/>
-          <w:sz w:val="24"/>
-          <w:szCs w:val="24"/>
-          <w:lang w:val="en-US"/>
-        </w:rPr>
-        <w:t>1.09 :</w:t>
-      </w:r>
-      <w:proofErr w:type="gramEnd"/>
-      <w:r>
-        <w:rPr>
-          <w:rFonts w:ascii="Times New Roman" w:hAnsi="Times New Roman" w:cs="Times New Roman"/>
-          <w:sz w:val="24"/>
-          <w:szCs w:val="24"/>
-          <w:lang w:val="en-US"/>
-        </w:rPr>
-        <w:t xml:space="preserve"> 4.48), and on trials with lexical overlap children were 12.97 times more likely to produce a DOD sentence after a DOD prime than after a POD prime (95% HPDI: 1.46 : 30.18); however, we note that the </w:t>
+        <w:t xml:space="preserve">(95% HPDI: 1.09 : 4.48), and on trials with lexical overlap children were 12.97 times more likely to produce a DOD sentence after a DOD prime than after a POD prime (95% HPDI: 1.46 : 30.18); however, we note that the </w:t>
       </w:r>
       <w:r>
         <w:rPr>
@@ -5101,27 +5026,7 @@
           <w:szCs w:val="24"/>
           <w:lang w:val="en-US"/>
         </w:rPr>
-        <w:t xml:space="preserve">Model predictions were similar to those form Model 1 (See Figure 4 for predicted values). According to the model, children at the average age in our sample (6 years) were 2.28 times more likely to produce a DOD after DOD prime than after a POD prime with no lexical overlap (CI = </w:t>
-      </w:r>
-      <w:proofErr w:type="gramStart"/>
-      <w:r>
-        <w:rPr>
-          <w:rFonts w:ascii="Times New Roman" w:hAnsi="Times New Roman" w:cs="Times New Roman"/>
-          <w:sz w:val="24"/>
-          <w:szCs w:val="24"/>
-          <w:lang w:val="en-US"/>
-        </w:rPr>
-        <w:t>1.05 :</w:t>
-      </w:r>
-      <w:proofErr w:type="gramEnd"/>
-      <w:r>
-        <w:rPr>
-          <w:rFonts w:ascii="Times New Roman" w:hAnsi="Times New Roman" w:cs="Times New Roman"/>
-          <w:sz w:val="24"/>
-          <w:szCs w:val="24"/>
-          <w:lang w:val="en-US"/>
-        </w:rPr>
-        <w:t xml:space="preserve"> 3.98), and were 10.89 times more likely to produce to do so when there was lexical overlap (CI = 1.55 : 25.60). </w:t>
+        <w:t xml:space="preserve">Model predictions were similar to those form Model 1 (See Figure 4 for predicted values). According to the model, children at the average age in our sample (6 years) were 2.28 times more likely to produce a DOD after DOD prime than after a POD prime with no lexical overlap (CI = 1.05 : 3.98), and were 10.89 times more likely to produce to do so when there was lexical overlap (CI = 1.55 : 25.60). </w:t>
       </w:r>
     </w:p>
     <w:p>
@@ -5213,7 +5118,25 @@
           <w:lang w:val="en-US"/>
         </w:rPr>
         <w:lastRenderedPageBreak/>
-        <w:t xml:space="preserve">Following Peter et al. (2017), we test for prime surprisal effects only on trials without lexical overlap. </w:t>
+        <w:t>Following Peter et al. (201</w:t>
+      </w:r>
+      <w:r>
+        <w:rPr>
+          <w:rFonts w:ascii="Times New Roman" w:hAnsi="Times New Roman" w:cs="Times New Roman"/>
+          <w:sz w:val="24"/>
+          <w:szCs w:val="24"/>
+          <w:lang w:val="en-US"/>
+        </w:rPr>
+        <w:t>6</w:t>
+      </w:r>
+      <w:r>
+        <w:rPr>
+          <w:rFonts w:ascii="Times New Roman" w:hAnsi="Times New Roman" w:cs="Times New Roman"/>
+          <w:sz w:val="24"/>
+          <w:szCs w:val="24"/>
+          <w:lang w:val="en-US"/>
+        </w:rPr>
+        <w:t xml:space="preserve">), we test for prime surprisal effects only on trials without lexical overlap. </w:t>
       </w:r>
       <w:r>
         <w:rPr>
@@ -5363,7 +5286,25 @@
           <w:szCs w:val="24"/>
           <w:lang w:val="en-US"/>
         </w:rPr>
-        <w:t xml:space="preserve"> Calculating this variable on the basis of children’s responses is somewhat problematic, as we are now controlling for a post treatment variable. However, in Study 2, we used these verb bias estimates in a separate sample of participants from the same community. Note that given this coding scheme, the abstract priming effect refers to the priming effect when the prime structure matches the verb’s bias (at the sample’s mean age); the interaction between prime bias and prime structure reflects how much larger the prime effect was when the verb’s bias mismatched the target structure (at the sample’s mean age), i.e., the prime surprisal effect; the interaction between age and prime structure reflects changes in the magnitude of the priming effect when the verb’s bias matches the prime structure</w:t>
+        <w:t xml:space="preserve"> Calculating this variable on the basis of children’s responses is somewhat problematic, as </w:t>
+      </w:r>
+      <w:r>
+        <w:rPr>
+          <w:rFonts w:ascii="Times New Roman" w:hAnsi="Times New Roman" w:cs="Times New Roman"/>
+          <w:sz w:val="24"/>
+          <w:szCs w:val="24"/>
+          <w:lang w:val="en-US"/>
+        </w:rPr>
+        <w:t>doing so controls</w:t>
+      </w:r>
+      <w:r>
+        <w:rPr>
+          <w:rFonts w:ascii="Times New Roman" w:hAnsi="Times New Roman" w:cs="Times New Roman"/>
+          <w:sz w:val="24"/>
+          <w:szCs w:val="24"/>
+          <w:lang w:val="en-US"/>
+        </w:rPr>
+        <w:t xml:space="preserve"> for a post treatment variable. However, in Study 2, we used these verb bias estimates in a separate sample of participants from the same community. Note that given this coding scheme, the abstract priming effect refers to the priming effect when the prime structure matches the verb’s bias (at the sample’s mean age); the interaction between prime bias and prime structure reflects how much larger the prime effect was when the verb’s bias mismatched the target structure (at the sample’s mean age), i.e., the prime surprisal effect; the interaction between age and prime structure reflects changes in the magnitude of the priming effect when the verb’s bias matches the prime structure</w:t>
       </w:r>
       <w:r>
         <w:rPr>
@@ -5411,34 +5352,7 @@
           <w:szCs w:val="24"/>
           <w:lang w:val="en-US"/>
         </w:rPr>
-        <w:t xml:space="preserve">Coefficients and 95% credible intervals are available in Table 1 (Model </w:t>
-      </w:r>
-      <w:r>
-        <w:rPr>
-          <w:rFonts w:ascii="Times New Roman" w:hAnsi="Times New Roman" w:cs="Times New Roman"/>
-          <w:sz w:val="24"/>
-          <w:szCs w:val="24"/>
-          <w:lang w:val="en-US"/>
-        </w:rPr>
-        <w:t>3</w:t>
-      </w:r>
-      <w:r>
-        <w:rPr>
-          <w:rFonts w:ascii="Times New Roman" w:hAnsi="Times New Roman" w:cs="Times New Roman"/>
-          <w:sz w:val="24"/>
-          <w:szCs w:val="24"/>
-          <w:lang w:val="en-US"/>
-        </w:rPr>
-        <w:t xml:space="preserve">). The abstract priming effect was positive with a credible interval that </w:t>
-      </w:r>
-      <w:r>
-        <w:rPr>
-          <w:rFonts w:ascii="Times New Roman" w:hAnsi="Times New Roman" w:cs="Times New Roman"/>
-          <w:sz w:val="24"/>
-          <w:szCs w:val="24"/>
-          <w:lang w:val="en-US"/>
-        </w:rPr>
-        <w:t>overlapped substantially with 0</w:t>
+        <w:t>Coefficients and 95% credible intervals are available in Table 1 (Model 3). The abstract priming effect was positive with a credible interval that overlapped substantially with 0</w:t>
       </w:r>
       <w:r>
         <w:rPr>
@@ -5493,27 +5407,7 @@
           <w:szCs w:val="24"/>
           <w:lang w:val="en-US"/>
         </w:rPr>
-        <w:t>Risk ratios indicated that children were 1.68 times more likely to produce a DOD after a DOD prime than after a POD prime, when the verb’s bias matched the target structure (CI = .</w:t>
-      </w:r>
-      <w:proofErr w:type="gramStart"/>
-      <w:r>
-        <w:rPr>
-          <w:rFonts w:ascii="Times New Roman" w:hAnsi="Times New Roman" w:cs="Times New Roman"/>
-          <w:sz w:val="24"/>
-          <w:szCs w:val="24"/>
-          <w:lang w:val="en-US"/>
-        </w:rPr>
-        <w:t>52 :</w:t>
-      </w:r>
-      <w:proofErr w:type="gramEnd"/>
-      <w:r>
-        <w:rPr>
-          <w:rFonts w:ascii="Times New Roman" w:hAnsi="Times New Roman" w:cs="Times New Roman"/>
-          <w:sz w:val="24"/>
-          <w:szCs w:val="24"/>
-          <w:lang w:val="en-US"/>
-        </w:rPr>
-        <w:t xml:space="preserve"> 3.30) and 4.14 times more likely to do so when the prime verb’s bias mismatched the target structure (CI = .51 : 10.07). </w:t>
+        <w:t xml:space="preserve">Risk ratios indicated that children were 1.68 times more likely to produce a DOD after a DOD prime than after a POD prime, when the verb’s bias matched the target structure (CI = .52 : 3.30) and 4.14 times more likely to do so when the prime verb’s bias mismatched the target structure (CI = .51 : 10.07). </w:t>
       </w:r>
     </w:p>
     <w:p>
@@ -5543,27 +5437,7 @@
           <w:szCs w:val="24"/>
           <w:lang w:val="en-US"/>
         </w:rPr>
-        <w:t>Model-implied probabilities are depicted in Figure 8, and show a broadly similar patter of results. Risk ratios indicated that participants were 1.6 times more likely to produce a DOD after a DOD prime than after a POD prime when the verb’s bias matched the prime structure (</w:t>
-      </w:r>
-      <w:proofErr w:type="gramStart"/>
-      <w:r>
-        <w:rPr>
-          <w:rFonts w:ascii="Times New Roman" w:hAnsi="Times New Roman" w:cs="Times New Roman"/>
-          <w:sz w:val="24"/>
-          <w:szCs w:val="24"/>
-          <w:lang w:val="en-US"/>
-        </w:rPr>
-        <w:t>CI  =</w:t>
-      </w:r>
-      <w:proofErr w:type="gramEnd"/>
-      <w:r>
-        <w:rPr>
-          <w:rFonts w:ascii="Times New Roman" w:hAnsi="Times New Roman" w:cs="Times New Roman"/>
-          <w:sz w:val="24"/>
-          <w:szCs w:val="24"/>
-          <w:lang w:val="en-US"/>
-        </w:rPr>
-        <w:t xml:space="preserve"> .55 : 3.05) and 3.69 times more likely to do so when the verb’s bias mismatched the target structure (CI = .52 : 8.17). </w:t>
+        <w:t xml:space="preserve">Model-implied probabilities are depicted in Figure 8, and show a broadly similar patter of results. Risk ratios indicated that participants were 1.6 times more likely to produce a DOD after a DOD prime than after a POD prime when the verb’s bias matched the prime structure (CI  = .55 : 3.05) and 3.69 times more likely to do so when the verb’s bias mismatched the target structure (CI = .52 : 8.17). </w:t>
       </w:r>
     </w:p>
     <w:p>
@@ -5586,8 +5460,6 @@
         </w:rPr>
         <w:t xml:space="preserve">In sum, we found weak evidence for the prime surprisal effect, though only when participants who produced at least 1 DOD were included. Though, given the graded nature of statistical evidence in the Bayesian framework, the results in the full sample were essentially the same. Interestingly, there was no evidence of abstract priming when the verb’s bias matched that of the target structure, and no evidence that either of these effects were moderated by age. </w:t>
       </w:r>
-      <w:bookmarkStart w:id="11" w:name="_GoBack"/>
-      <w:bookmarkEnd w:id="11"/>
     </w:p>
     <w:p>
       <w:pPr>
@@ -5734,7 +5606,7 @@
           <w:lang w:val="en-US"/>
         </w:rPr>
       </w:pPr>
-      <w:bookmarkStart w:id="12" w:name="_Hlk83384932"/>
+      <w:bookmarkStart w:id="11" w:name="_Hlk83384932"/>
       <w:r>
         <w:rPr>
           <w:rFonts w:ascii="Times New Roman" w:hAnsi="Times New Roman" w:cs="Times New Roman"/>
@@ -5744,7 +5616,7 @@
         <w:t xml:space="preserve">Participants </w:t>
       </w:r>
     </w:p>
-    <w:bookmarkEnd w:id="12"/>
+    <w:bookmarkEnd w:id="11"/>
     <w:p>
       <w:pPr>
         <w:spacing w:before="240" w:after="240" w:line="480" w:lineRule="auto"/>
@@ -8443,21 +8315,7 @@
                 <w:rFonts w:ascii="Times New Roman" w:eastAsia="Times New Roman" w:hAnsi="Times New Roman" w:cs="Times New Roman"/>
               </w:rPr>
               <w:br/>
-              <w:t>(-2.</w:t>
-            </w:r>
-            <w:proofErr w:type="gramStart"/>
-            <w:r>
-              <w:rPr>
-                <w:rFonts w:ascii="Times New Roman" w:eastAsia="Times New Roman" w:hAnsi="Times New Roman" w:cs="Times New Roman"/>
-              </w:rPr>
-              <w:t>76 :</w:t>
-            </w:r>
-            <w:proofErr w:type="gramEnd"/>
-            <w:r>
-              <w:rPr>
-                <w:rFonts w:ascii="Times New Roman" w:eastAsia="Times New Roman" w:hAnsi="Times New Roman" w:cs="Times New Roman"/>
-              </w:rPr>
-              <w:t xml:space="preserve"> -0.34)</w:t>
+              <w:t>(-2.76 : -0.34)</w:t>
             </w:r>
           </w:p>
         </w:tc>
@@ -8490,21 +8348,7 @@
                 <w:rFonts w:ascii="Times New Roman" w:eastAsia="Times New Roman" w:hAnsi="Times New Roman" w:cs="Times New Roman"/>
               </w:rPr>
               <w:br/>
-              <w:t>(-2.</w:t>
-            </w:r>
-            <w:proofErr w:type="gramStart"/>
-            <w:r>
-              <w:rPr>
-                <w:rFonts w:ascii="Times New Roman" w:eastAsia="Times New Roman" w:hAnsi="Times New Roman" w:cs="Times New Roman"/>
-              </w:rPr>
-              <w:t>20 :</w:t>
-            </w:r>
-            <w:proofErr w:type="gramEnd"/>
-            <w:r>
-              <w:rPr>
-                <w:rFonts w:ascii="Times New Roman" w:eastAsia="Times New Roman" w:hAnsi="Times New Roman" w:cs="Times New Roman"/>
-              </w:rPr>
-              <w:t xml:space="preserve"> 0.21)</w:t>
+              <w:t>(-2.20 : 0.21)</w:t>
             </w:r>
           </w:p>
         </w:tc>
@@ -8537,21 +8381,7 @@
                 <w:rFonts w:ascii="Times New Roman" w:eastAsia="Times New Roman" w:hAnsi="Times New Roman" w:cs="Times New Roman"/>
               </w:rPr>
               <w:br/>
-              <w:t>(-3.</w:t>
-            </w:r>
-            <w:proofErr w:type="gramStart"/>
-            <w:r>
-              <w:rPr>
-                <w:rFonts w:ascii="Times New Roman" w:eastAsia="Times New Roman" w:hAnsi="Times New Roman" w:cs="Times New Roman"/>
-              </w:rPr>
-              <w:t>26 :</w:t>
-            </w:r>
-            <w:proofErr w:type="gramEnd"/>
-            <w:r>
-              <w:rPr>
-                <w:rFonts w:ascii="Times New Roman" w:eastAsia="Times New Roman" w:hAnsi="Times New Roman" w:cs="Times New Roman"/>
-              </w:rPr>
-              <w:t xml:space="preserve"> -0.73)</w:t>
+              <w:t>(-3.26 : -0.73)</w:t>
             </w:r>
           </w:p>
         </w:tc>
@@ -8584,21 +8414,7 @@
                 <w:rFonts w:ascii="Times New Roman" w:eastAsia="Times New Roman" w:hAnsi="Times New Roman" w:cs="Times New Roman"/>
               </w:rPr>
               <w:br/>
-              <w:t>(-2.</w:t>
-            </w:r>
-            <w:proofErr w:type="gramStart"/>
-            <w:r>
-              <w:rPr>
-                <w:rFonts w:ascii="Times New Roman" w:eastAsia="Times New Roman" w:hAnsi="Times New Roman" w:cs="Times New Roman"/>
-              </w:rPr>
-              <w:t>63 :</w:t>
-            </w:r>
-            <w:proofErr w:type="gramEnd"/>
-            <w:r>
-              <w:rPr>
-                <w:rFonts w:ascii="Times New Roman" w:eastAsia="Times New Roman" w:hAnsi="Times New Roman" w:cs="Times New Roman"/>
-              </w:rPr>
-              <w:t xml:space="preserve"> -0.22)</w:t>
+              <w:t>(-2.63 : -0.22)</w:t>
             </w:r>
           </w:p>
         </w:tc>
@@ -8658,21 +8474,7 @@
                 <w:rFonts w:ascii="Times New Roman" w:eastAsia="Times New Roman" w:hAnsi="Times New Roman" w:cs="Times New Roman"/>
               </w:rPr>
               <w:br/>
-              <w:t>(</w:t>
-            </w:r>
-            <w:proofErr w:type="gramStart"/>
-            <w:r>
-              <w:rPr>
-                <w:rFonts w:ascii="Times New Roman" w:eastAsia="Times New Roman" w:hAnsi="Times New Roman" w:cs="Times New Roman"/>
-              </w:rPr>
-              <w:t>0.32 :</w:t>
-            </w:r>
-            <w:proofErr w:type="gramEnd"/>
-            <w:r>
-              <w:rPr>
-                <w:rFonts w:ascii="Times New Roman" w:eastAsia="Times New Roman" w:hAnsi="Times New Roman" w:cs="Times New Roman"/>
-              </w:rPr>
-              <w:t xml:space="preserve"> 1.89)</w:t>
+              <w:t>(0.32 : 1.89)</w:t>
             </w:r>
           </w:p>
         </w:tc>
@@ -8705,21 +8507,7 @@
                 <w:rFonts w:ascii="Times New Roman" w:eastAsia="Times New Roman" w:hAnsi="Times New Roman" w:cs="Times New Roman"/>
               </w:rPr>
               <w:br/>
-              <w:t>(</w:t>
-            </w:r>
-            <w:proofErr w:type="gramStart"/>
-            <w:r>
-              <w:rPr>
-                <w:rFonts w:ascii="Times New Roman" w:eastAsia="Times New Roman" w:hAnsi="Times New Roman" w:cs="Times New Roman"/>
-              </w:rPr>
-              <w:t>0.30 :</w:t>
-            </w:r>
-            <w:proofErr w:type="gramEnd"/>
-            <w:r>
-              <w:rPr>
-                <w:rFonts w:ascii="Times New Roman" w:eastAsia="Times New Roman" w:hAnsi="Times New Roman" w:cs="Times New Roman"/>
-              </w:rPr>
-              <w:t xml:space="preserve"> 1.90)</w:t>
+              <w:t>(0.30 : 1.90)</w:t>
             </w:r>
           </w:p>
         </w:tc>
@@ -8752,21 +8540,7 @@
                 <w:rFonts w:ascii="Times New Roman" w:eastAsia="Times New Roman" w:hAnsi="Times New Roman" w:cs="Times New Roman"/>
               </w:rPr>
               <w:br/>
-              <w:t>(-0.</w:t>
-            </w:r>
-            <w:proofErr w:type="gramStart"/>
-            <w:r>
-              <w:rPr>
-                <w:rFonts w:ascii="Times New Roman" w:eastAsia="Times New Roman" w:hAnsi="Times New Roman" w:cs="Times New Roman"/>
-              </w:rPr>
-              <w:t>54 :</w:t>
-            </w:r>
-            <w:proofErr w:type="gramEnd"/>
-            <w:r>
-              <w:rPr>
-                <w:rFonts w:ascii="Times New Roman" w:eastAsia="Times New Roman" w:hAnsi="Times New Roman" w:cs="Times New Roman"/>
-              </w:rPr>
-              <w:t xml:space="preserve"> 1.50)</w:t>
+              <w:t>(-0.54 : 1.50)</w:t>
             </w:r>
           </w:p>
         </w:tc>
@@ -8799,21 +8573,7 @@
                 <w:rFonts w:ascii="Times New Roman" w:eastAsia="Times New Roman" w:hAnsi="Times New Roman" w:cs="Times New Roman"/>
               </w:rPr>
               <w:br/>
-              <w:t>(-0.</w:t>
-            </w:r>
-            <w:proofErr w:type="gramStart"/>
-            <w:r>
-              <w:rPr>
-                <w:rFonts w:ascii="Times New Roman" w:eastAsia="Times New Roman" w:hAnsi="Times New Roman" w:cs="Times New Roman"/>
-              </w:rPr>
-              <w:t>50 :</w:t>
-            </w:r>
-            <w:proofErr w:type="gramEnd"/>
-            <w:r>
-              <w:rPr>
-                <w:rFonts w:ascii="Times New Roman" w:eastAsia="Times New Roman" w:hAnsi="Times New Roman" w:cs="Times New Roman"/>
-              </w:rPr>
-              <w:t xml:space="preserve"> 1.50)</w:t>
+              <w:t>(-0.50 : 1.50)</w:t>
             </w:r>
           </w:p>
         </w:tc>
@@ -8873,21 +8633,7 @@
                 <w:rFonts w:ascii="Times New Roman" w:eastAsia="Times New Roman" w:hAnsi="Times New Roman" w:cs="Times New Roman"/>
               </w:rPr>
               <w:br/>
-              <w:t>(-1.</w:t>
-            </w:r>
-            <w:proofErr w:type="gramStart"/>
-            <w:r>
-              <w:rPr>
-                <w:rFonts w:ascii="Times New Roman" w:eastAsia="Times New Roman" w:hAnsi="Times New Roman" w:cs="Times New Roman"/>
-              </w:rPr>
-              <w:t>32 :</w:t>
-            </w:r>
-            <w:proofErr w:type="gramEnd"/>
-            <w:r>
-              <w:rPr>
-                <w:rFonts w:ascii="Times New Roman" w:eastAsia="Times New Roman" w:hAnsi="Times New Roman" w:cs="Times New Roman"/>
-              </w:rPr>
-              <w:t xml:space="preserve"> -0.01)</w:t>
+              <w:t>(-1.32 : -0.01)</w:t>
             </w:r>
           </w:p>
         </w:tc>
@@ -8920,21 +8666,7 @@
                 <w:rFonts w:ascii="Times New Roman" w:eastAsia="Times New Roman" w:hAnsi="Times New Roman" w:cs="Times New Roman"/>
               </w:rPr>
               <w:br/>
-              <w:t>(-1.</w:t>
-            </w:r>
-            <w:proofErr w:type="gramStart"/>
-            <w:r>
-              <w:rPr>
-                <w:rFonts w:ascii="Times New Roman" w:eastAsia="Times New Roman" w:hAnsi="Times New Roman" w:cs="Times New Roman"/>
-              </w:rPr>
-              <w:t>27 :</w:t>
-            </w:r>
-            <w:proofErr w:type="gramEnd"/>
-            <w:r>
-              <w:rPr>
-                <w:rFonts w:ascii="Times New Roman" w:eastAsia="Times New Roman" w:hAnsi="Times New Roman" w:cs="Times New Roman"/>
-              </w:rPr>
-              <w:t xml:space="preserve"> -0.02)</w:t>
+              <w:t>(-1.27 : -0.02)</w:t>
             </w:r>
           </w:p>
         </w:tc>
@@ -9040,21 +8772,7 @@
                 <w:rFonts w:ascii="Times New Roman" w:eastAsia="Times New Roman" w:hAnsi="Times New Roman" w:cs="Times New Roman"/>
               </w:rPr>
               <w:br/>
-              <w:t>(</w:t>
-            </w:r>
-            <w:proofErr w:type="gramStart"/>
-            <w:r>
-              <w:rPr>
-                <w:rFonts w:ascii="Times New Roman" w:eastAsia="Times New Roman" w:hAnsi="Times New Roman" w:cs="Times New Roman"/>
-              </w:rPr>
-              <w:t>0.00 :</w:t>
-            </w:r>
-            <w:proofErr w:type="gramEnd"/>
-            <w:r>
-              <w:rPr>
-                <w:rFonts w:ascii="Times New Roman" w:eastAsia="Times New Roman" w:hAnsi="Times New Roman" w:cs="Times New Roman"/>
-              </w:rPr>
-              <w:t xml:space="preserve"> 0.91)</w:t>
+              <w:t>(0.00 : 0.91)</w:t>
             </w:r>
           </w:p>
         </w:tc>
@@ -9087,21 +8805,7 @@
                 <w:rFonts w:ascii="Times New Roman" w:eastAsia="Times New Roman" w:hAnsi="Times New Roman" w:cs="Times New Roman"/>
               </w:rPr>
               <w:br/>
-              <w:t>(-0.</w:t>
-            </w:r>
-            <w:proofErr w:type="gramStart"/>
-            <w:r>
-              <w:rPr>
-                <w:rFonts w:ascii="Times New Roman" w:eastAsia="Times New Roman" w:hAnsi="Times New Roman" w:cs="Times New Roman"/>
-              </w:rPr>
-              <w:t>08 :</w:t>
-            </w:r>
-            <w:proofErr w:type="gramEnd"/>
-            <w:r>
-              <w:rPr>
-                <w:rFonts w:ascii="Times New Roman" w:eastAsia="Times New Roman" w:hAnsi="Times New Roman" w:cs="Times New Roman"/>
-              </w:rPr>
-              <w:t xml:space="preserve"> 0.78)</w:t>
+              <w:t>(-0.08 : 0.78)</w:t>
             </w:r>
           </w:p>
         </w:tc>
@@ -9134,21 +8838,7 @@
                 <w:rFonts w:ascii="Times New Roman" w:eastAsia="Times New Roman" w:hAnsi="Times New Roman" w:cs="Times New Roman"/>
               </w:rPr>
               <w:br/>
-              <w:t>(</w:t>
-            </w:r>
-            <w:proofErr w:type="gramStart"/>
-            <w:r>
-              <w:rPr>
-                <w:rFonts w:ascii="Times New Roman" w:eastAsia="Times New Roman" w:hAnsi="Times New Roman" w:cs="Times New Roman"/>
-              </w:rPr>
-              <w:t>0.04 :</w:t>
-            </w:r>
-            <w:proofErr w:type="gramEnd"/>
-            <w:r>
-              <w:rPr>
-                <w:rFonts w:ascii="Times New Roman" w:eastAsia="Times New Roman" w:hAnsi="Times New Roman" w:cs="Times New Roman"/>
-              </w:rPr>
-              <w:t xml:space="preserve"> 1.11)</w:t>
+              <w:t>(0.04 : 1.11)</w:t>
             </w:r>
           </w:p>
         </w:tc>
@@ -9181,21 +8871,7 @@
                 <w:rFonts w:ascii="Times New Roman" w:eastAsia="Times New Roman" w:hAnsi="Times New Roman" w:cs="Times New Roman"/>
               </w:rPr>
               <w:br/>
-              <w:t>(-0.</w:t>
-            </w:r>
-            <w:proofErr w:type="gramStart"/>
-            <w:r>
-              <w:rPr>
-                <w:rFonts w:ascii="Times New Roman" w:eastAsia="Times New Roman" w:hAnsi="Times New Roman" w:cs="Times New Roman"/>
-              </w:rPr>
-              <w:t>08 :</w:t>
-            </w:r>
-            <w:proofErr w:type="gramEnd"/>
-            <w:r>
-              <w:rPr>
-                <w:rFonts w:ascii="Times New Roman" w:eastAsia="Times New Roman" w:hAnsi="Times New Roman" w:cs="Times New Roman"/>
-              </w:rPr>
-              <w:t xml:space="preserve"> 0.97)</w:t>
+              <w:t>(-0.08 : 0.97)</w:t>
             </w:r>
           </w:p>
         </w:tc>
@@ -9255,21 +8931,7 @@
                 <w:rFonts w:ascii="Times New Roman" w:eastAsia="Times New Roman" w:hAnsi="Times New Roman" w:cs="Times New Roman"/>
               </w:rPr>
               <w:br/>
-              <w:t>(</w:t>
-            </w:r>
-            <w:proofErr w:type="gramStart"/>
-            <w:r>
-              <w:rPr>
-                <w:rFonts w:ascii="Times New Roman" w:eastAsia="Times New Roman" w:hAnsi="Times New Roman" w:cs="Times New Roman"/>
-              </w:rPr>
-              <w:t>0.48 :</w:t>
-            </w:r>
-            <w:proofErr w:type="gramEnd"/>
-            <w:r>
-              <w:rPr>
-                <w:rFonts w:ascii="Times New Roman" w:eastAsia="Times New Roman" w:hAnsi="Times New Roman" w:cs="Times New Roman"/>
-              </w:rPr>
-              <w:t xml:space="preserve"> 2.93)</w:t>
+              <w:t>(0.48 : 2.93)</w:t>
             </w:r>
           </w:p>
         </w:tc>
@@ -9302,21 +8964,7 @@
                 <w:rFonts w:ascii="Times New Roman" w:eastAsia="Times New Roman" w:hAnsi="Times New Roman" w:cs="Times New Roman"/>
               </w:rPr>
               <w:br/>
-              <w:t>(</w:t>
-            </w:r>
-            <w:proofErr w:type="gramStart"/>
-            <w:r>
-              <w:rPr>
-                <w:rFonts w:ascii="Times New Roman" w:eastAsia="Times New Roman" w:hAnsi="Times New Roman" w:cs="Times New Roman"/>
-              </w:rPr>
-              <w:t>0.61 :</w:t>
-            </w:r>
-            <w:proofErr w:type="gramEnd"/>
-            <w:r>
-              <w:rPr>
-                <w:rFonts w:ascii="Times New Roman" w:eastAsia="Times New Roman" w:hAnsi="Times New Roman" w:cs="Times New Roman"/>
-              </w:rPr>
-              <w:t xml:space="preserve"> 2.90)</w:t>
+              <w:t>(0.61 : 2.90)</w:t>
             </w:r>
           </w:p>
         </w:tc>
@@ -9428,21 +9076,7 @@
                 <w:rFonts w:ascii="Times New Roman" w:eastAsia="Times New Roman" w:hAnsi="Times New Roman" w:cs="Times New Roman"/>
               </w:rPr>
               <w:br/>
-              <w:t>(-0.</w:t>
-            </w:r>
-            <w:proofErr w:type="gramStart"/>
-            <w:r>
-              <w:rPr>
-                <w:rFonts w:ascii="Times New Roman" w:eastAsia="Times New Roman" w:hAnsi="Times New Roman" w:cs="Times New Roman"/>
-              </w:rPr>
-              <w:t>64 :</w:t>
-            </w:r>
-            <w:proofErr w:type="gramEnd"/>
-            <w:r>
-              <w:rPr>
-                <w:rFonts w:ascii="Times New Roman" w:eastAsia="Times New Roman" w:hAnsi="Times New Roman" w:cs="Times New Roman"/>
-              </w:rPr>
-              <w:t xml:space="preserve"> 0.25)</w:t>
+              <w:t>(-0.64 : 0.25)</w:t>
             </w:r>
           </w:p>
         </w:tc>
@@ -9475,21 +9109,7 @@
                 <w:rFonts w:ascii="Times New Roman" w:eastAsia="Times New Roman" w:hAnsi="Times New Roman" w:cs="Times New Roman"/>
               </w:rPr>
               <w:br/>
-              <w:t>(-0.</w:t>
-            </w:r>
-            <w:proofErr w:type="gramStart"/>
-            <w:r>
-              <w:rPr>
-                <w:rFonts w:ascii="Times New Roman" w:eastAsia="Times New Roman" w:hAnsi="Times New Roman" w:cs="Times New Roman"/>
-              </w:rPr>
-              <w:t>65 :</w:t>
-            </w:r>
-            <w:proofErr w:type="gramEnd"/>
-            <w:r>
-              <w:rPr>
-                <w:rFonts w:ascii="Times New Roman" w:eastAsia="Times New Roman" w:hAnsi="Times New Roman" w:cs="Times New Roman"/>
-              </w:rPr>
-              <w:t xml:space="preserve"> 0.23)</w:t>
+              <w:t>(-0.65 : 0.23)</w:t>
             </w:r>
           </w:p>
         </w:tc>
@@ -9522,21 +9142,7 @@
                 <w:rFonts w:ascii="Times New Roman" w:eastAsia="Times New Roman" w:hAnsi="Times New Roman" w:cs="Times New Roman"/>
               </w:rPr>
               <w:br/>
-              <w:t>(-0.</w:t>
-            </w:r>
-            <w:proofErr w:type="gramStart"/>
-            <w:r>
-              <w:rPr>
-                <w:rFonts w:ascii="Times New Roman" w:eastAsia="Times New Roman" w:hAnsi="Times New Roman" w:cs="Times New Roman"/>
-              </w:rPr>
-              <w:t>69 :</w:t>
-            </w:r>
-            <w:proofErr w:type="gramEnd"/>
-            <w:r>
-              <w:rPr>
-                <w:rFonts w:ascii="Times New Roman" w:eastAsia="Times New Roman" w:hAnsi="Times New Roman" w:cs="Times New Roman"/>
-              </w:rPr>
-              <w:t xml:space="preserve"> 0.76)</w:t>
+              <w:t>(-0.69 : 0.76)</w:t>
             </w:r>
           </w:p>
         </w:tc>
@@ -9569,21 +9175,7 @@
                 <w:rFonts w:ascii="Times New Roman" w:eastAsia="Times New Roman" w:hAnsi="Times New Roman" w:cs="Times New Roman"/>
               </w:rPr>
               <w:br/>
-              <w:t>(-0.</w:t>
-            </w:r>
-            <w:proofErr w:type="gramStart"/>
-            <w:r>
-              <w:rPr>
-                <w:rFonts w:ascii="Times New Roman" w:eastAsia="Times New Roman" w:hAnsi="Times New Roman" w:cs="Times New Roman"/>
-              </w:rPr>
-              <w:t>74 :</w:t>
-            </w:r>
-            <w:proofErr w:type="gramEnd"/>
-            <w:r>
-              <w:rPr>
-                <w:rFonts w:ascii="Times New Roman" w:eastAsia="Times New Roman" w:hAnsi="Times New Roman" w:cs="Times New Roman"/>
-              </w:rPr>
-              <w:t xml:space="preserve"> 0.78)</w:t>
+              <w:t>(-0.74 : 0.78)</w:t>
             </w:r>
           </w:p>
         </w:tc>
@@ -9651,21 +9243,7 @@
                 <w:rFonts w:ascii="Times New Roman" w:eastAsia="Times New Roman" w:hAnsi="Times New Roman" w:cs="Times New Roman"/>
               </w:rPr>
               <w:br/>
-              <w:t>(-0.</w:t>
-            </w:r>
-            <w:proofErr w:type="gramStart"/>
-            <w:r>
-              <w:rPr>
-                <w:rFonts w:ascii="Times New Roman" w:eastAsia="Times New Roman" w:hAnsi="Times New Roman" w:cs="Times New Roman"/>
-              </w:rPr>
-              <w:t>59 :</w:t>
-            </w:r>
-            <w:proofErr w:type="gramEnd"/>
-            <w:r>
-              <w:rPr>
-                <w:rFonts w:ascii="Times New Roman" w:eastAsia="Times New Roman" w:hAnsi="Times New Roman" w:cs="Times New Roman"/>
-              </w:rPr>
-              <w:t xml:space="preserve"> 0.75)</w:t>
+              <w:t>(-0.59 : 0.75)</w:t>
             </w:r>
           </w:p>
         </w:tc>
@@ -9698,21 +9276,7 @@
                 <w:rFonts w:ascii="Times New Roman" w:eastAsia="Times New Roman" w:hAnsi="Times New Roman" w:cs="Times New Roman"/>
               </w:rPr>
               <w:br/>
-              <w:t>(-0.</w:t>
-            </w:r>
-            <w:proofErr w:type="gramStart"/>
-            <w:r>
-              <w:rPr>
-                <w:rFonts w:ascii="Times New Roman" w:eastAsia="Times New Roman" w:hAnsi="Times New Roman" w:cs="Times New Roman"/>
-              </w:rPr>
-              <w:t>63 :</w:t>
-            </w:r>
-            <w:proofErr w:type="gramEnd"/>
-            <w:r>
-              <w:rPr>
-                <w:rFonts w:ascii="Times New Roman" w:eastAsia="Times New Roman" w:hAnsi="Times New Roman" w:cs="Times New Roman"/>
-              </w:rPr>
-              <w:t xml:space="preserve"> 0.74)</w:t>
+              <w:t>(-0.63 : 0.74)</w:t>
             </w:r>
           </w:p>
         </w:tc>
@@ -9824,21 +9388,7 @@
                 <w:rFonts w:ascii="Times New Roman" w:eastAsia="Times New Roman" w:hAnsi="Times New Roman" w:cs="Times New Roman"/>
               </w:rPr>
               <w:br/>
-              <w:t>(-0.</w:t>
-            </w:r>
-            <w:proofErr w:type="gramStart"/>
-            <w:r>
-              <w:rPr>
-                <w:rFonts w:ascii="Times New Roman" w:eastAsia="Times New Roman" w:hAnsi="Times New Roman" w:cs="Times New Roman"/>
-              </w:rPr>
-              <w:t>67 :</w:t>
-            </w:r>
-            <w:proofErr w:type="gramEnd"/>
-            <w:r>
-              <w:rPr>
-                <w:rFonts w:ascii="Times New Roman" w:eastAsia="Times New Roman" w:hAnsi="Times New Roman" w:cs="Times New Roman"/>
-              </w:rPr>
-              <w:t xml:space="preserve"> 0.81)</w:t>
+              <w:t>(-0.67 : 0.81)</w:t>
             </w:r>
           </w:p>
         </w:tc>
@@ -9871,21 +9421,7 @@
                 <w:rFonts w:ascii="Times New Roman" w:eastAsia="Times New Roman" w:hAnsi="Times New Roman" w:cs="Times New Roman"/>
               </w:rPr>
               <w:br/>
-              <w:t>(-0.</w:t>
-            </w:r>
-            <w:proofErr w:type="gramStart"/>
-            <w:r>
-              <w:rPr>
-                <w:rFonts w:ascii="Times New Roman" w:eastAsia="Times New Roman" w:hAnsi="Times New Roman" w:cs="Times New Roman"/>
-              </w:rPr>
-              <w:t>71 :</w:t>
-            </w:r>
-            <w:proofErr w:type="gramEnd"/>
-            <w:r>
-              <w:rPr>
-                <w:rFonts w:ascii="Times New Roman" w:eastAsia="Times New Roman" w:hAnsi="Times New Roman" w:cs="Times New Roman"/>
-              </w:rPr>
-              <w:t xml:space="preserve"> 0.76)</w:t>
+              <w:t>(-0.71 : 0.76)</w:t>
             </w:r>
           </w:p>
         </w:tc>
@@ -10032,21 +9568,7 @@
                 <w:rFonts w:ascii="Times New Roman" w:eastAsia="Times New Roman" w:hAnsi="Times New Roman" w:cs="Times New Roman"/>
               </w:rPr>
               <w:br/>
-              <w:t>(-0.</w:t>
-            </w:r>
-            <w:proofErr w:type="gramStart"/>
-            <w:r>
-              <w:rPr>
-                <w:rFonts w:ascii="Times New Roman" w:eastAsia="Times New Roman" w:hAnsi="Times New Roman" w:cs="Times New Roman"/>
-              </w:rPr>
-              <w:t>67 :</w:t>
-            </w:r>
-            <w:proofErr w:type="gramEnd"/>
-            <w:r>
-              <w:rPr>
-                <w:rFonts w:ascii="Times New Roman" w:eastAsia="Times New Roman" w:hAnsi="Times New Roman" w:cs="Times New Roman"/>
-              </w:rPr>
-              <w:t xml:space="preserve"> 1.45)</w:t>
+              <w:t>(-0.67 : 1.45)</w:t>
             </w:r>
           </w:p>
         </w:tc>
@@ -10079,21 +9601,7 @@
                 <w:rFonts w:ascii="Times New Roman" w:eastAsia="Times New Roman" w:hAnsi="Times New Roman" w:cs="Times New Roman"/>
               </w:rPr>
               <w:br/>
-              <w:t>(-0.</w:t>
-            </w:r>
-            <w:proofErr w:type="gramStart"/>
-            <w:r>
-              <w:rPr>
-                <w:rFonts w:ascii="Times New Roman" w:eastAsia="Times New Roman" w:hAnsi="Times New Roman" w:cs="Times New Roman"/>
-              </w:rPr>
-              <w:t>39 :</w:t>
-            </w:r>
-            <w:proofErr w:type="gramEnd"/>
-            <w:r>
-              <w:rPr>
-                <w:rFonts w:ascii="Times New Roman" w:eastAsia="Times New Roman" w:hAnsi="Times New Roman" w:cs="Times New Roman"/>
-              </w:rPr>
-              <w:t xml:space="preserve"> 1.45)</w:t>
+              <w:t>(-0.39 : 1.45)</w:t>
             </w:r>
           </w:p>
         </w:tc>
@@ -10196,21 +9704,7 @@
                 <w:rFonts w:ascii="Times New Roman" w:eastAsia="Times New Roman" w:hAnsi="Times New Roman" w:cs="Times New Roman"/>
               </w:rPr>
               <w:br/>
-              <w:t>(-0.</w:t>
-            </w:r>
-            <w:proofErr w:type="gramStart"/>
-            <w:r>
-              <w:rPr>
-                <w:rFonts w:ascii="Times New Roman" w:eastAsia="Times New Roman" w:hAnsi="Times New Roman" w:cs="Times New Roman"/>
-              </w:rPr>
-              <w:t>61 :</w:t>
-            </w:r>
-            <w:proofErr w:type="gramEnd"/>
-            <w:r>
-              <w:rPr>
-                <w:rFonts w:ascii="Times New Roman" w:eastAsia="Times New Roman" w:hAnsi="Times New Roman" w:cs="Times New Roman"/>
-              </w:rPr>
-              <w:t xml:space="preserve"> 2.77)</w:t>
+              <w:t>(-0.61 : 2.77)</w:t>
             </w:r>
           </w:p>
         </w:tc>
@@ -10243,21 +9737,7 @@
                 <w:rFonts w:ascii="Times New Roman" w:eastAsia="Times New Roman" w:hAnsi="Times New Roman" w:cs="Times New Roman"/>
               </w:rPr>
               <w:br/>
-              <w:t>(-0.</w:t>
-            </w:r>
-            <w:proofErr w:type="gramStart"/>
-            <w:r>
-              <w:rPr>
-                <w:rFonts w:ascii="Times New Roman" w:eastAsia="Times New Roman" w:hAnsi="Times New Roman" w:cs="Times New Roman"/>
-              </w:rPr>
-              <w:t>60 :</w:t>
-            </w:r>
-            <w:proofErr w:type="gramEnd"/>
-            <w:r>
-              <w:rPr>
-                <w:rFonts w:ascii="Times New Roman" w:eastAsia="Times New Roman" w:hAnsi="Times New Roman" w:cs="Times New Roman"/>
-              </w:rPr>
-              <w:t xml:space="preserve"> 2.94)</w:t>
+              <w:t>(-0.60 : 2.94)</w:t>
             </w:r>
           </w:p>
         </w:tc>
@@ -10368,21 +9848,7 @@
                 <w:rFonts w:ascii="Times New Roman" w:eastAsia="Times New Roman" w:hAnsi="Times New Roman" w:cs="Times New Roman"/>
               </w:rPr>
               <w:br/>
-              <w:t>(-0.</w:t>
-            </w:r>
-            <w:proofErr w:type="gramStart"/>
-            <w:r>
-              <w:rPr>
-                <w:rFonts w:ascii="Times New Roman" w:eastAsia="Times New Roman" w:hAnsi="Times New Roman" w:cs="Times New Roman"/>
-              </w:rPr>
-              <w:t>70 :</w:t>
-            </w:r>
-            <w:proofErr w:type="gramEnd"/>
-            <w:r>
-              <w:rPr>
-                <w:rFonts w:ascii="Times New Roman" w:eastAsia="Times New Roman" w:hAnsi="Times New Roman" w:cs="Times New Roman"/>
-              </w:rPr>
-              <w:t xml:space="preserve"> 0.44)</w:t>
+              <w:t>(-0.70 : 0.44)</w:t>
             </w:r>
           </w:p>
         </w:tc>
@@ -10415,21 +9881,7 @@
                 <w:rFonts w:ascii="Times New Roman" w:eastAsia="Times New Roman" w:hAnsi="Times New Roman" w:cs="Times New Roman"/>
               </w:rPr>
               <w:br/>
-              <w:t>(-0.</w:t>
-            </w:r>
-            <w:proofErr w:type="gramStart"/>
-            <w:r>
-              <w:rPr>
-                <w:rFonts w:ascii="Times New Roman" w:eastAsia="Times New Roman" w:hAnsi="Times New Roman" w:cs="Times New Roman"/>
-              </w:rPr>
-              <w:t>73 :</w:t>
-            </w:r>
-            <w:proofErr w:type="gramEnd"/>
-            <w:r>
-              <w:rPr>
-                <w:rFonts w:ascii="Times New Roman" w:eastAsia="Times New Roman" w:hAnsi="Times New Roman" w:cs="Times New Roman"/>
-              </w:rPr>
-              <w:t xml:space="preserve"> 0.44)</w:t>
+              <w:t>(-0.73 : 0.44)</w:t>
             </w:r>
           </w:p>
         </w:tc>
@@ -10545,21 +9997,7 @@
                 <w:rFonts w:ascii="Times New Roman" w:eastAsia="Times New Roman" w:hAnsi="Times New Roman" w:cs="Times New Roman"/>
               </w:rPr>
               <w:br/>
-              <w:t>(-1.</w:t>
-            </w:r>
-            <w:proofErr w:type="gramStart"/>
-            <w:r>
-              <w:rPr>
-                <w:rFonts w:ascii="Times New Roman" w:eastAsia="Times New Roman" w:hAnsi="Times New Roman" w:cs="Times New Roman"/>
-              </w:rPr>
-              <w:t>53 :</w:t>
-            </w:r>
-            <w:proofErr w:type="gramEnd"/>
-            <w:r>
-              <w:rPr>
-                <w:rFonts w:ascii="Times New Roman" w:eastAsia="Times New Roman" w:hAnsi="Times New Roman" w:cs="Times New Roman"/>
-              </w:rPr>
-              <w:t xml:space="preserve"> 0.73)</w:t>
+              <w:t>(-1.53 : 0.73)</w:t>
             </w:r>
           </w:p>
         </w:tc>
@@ -10592,21 +10030,7 @@
                 <w:rFonts w:ascii="Times New Roman" w:eastAsia="Times New Roman" w:hAnsi="Times New Roman" w:cs="Times New Roman"/>
               </w:rPr>
               <w:br/>
-              <w:t>(-1.</w:t>
-            </w:r>
-            <w:proofErr w:type="gramStart"/>
-            <w:r>
-              <w:rPr>
-                <w:rFonts w:ascii="Times New Roman" w:eastAsia="Times New Roman" w:hAnsi="Times New Roman" w:cs="Times New Roman"/>
-              </w:rPr>
-              <w:t>71 :</w:t>
-            </w:r>
-            <w:proofErr w:type="gramEnd"/>
-            <w:r>
-              <w:rPr>
-                <w:rFonts w:ascii="Times New Roman" w:eastAsia="Times New Roman" w:hAnsi="Times New Roman" w:cs="Times New Roman"/>
-              </w:rPr>
-              <w:t xml:space="preserve"> 0.84)</w:t>
+              <w:t>(-1.71 : 0.84)</w:t>
             </w:r>
           </w:p>
         </w:tc>
@@ -11193,7 +10617,7 @@
                     </pic:cNvPicPr>
                   </pic:nvPicPr>
                   <pic:blipFill>
-                    <a:blip r:embed="rId10">
+                    <a:blip r:embed="rId11">
                       <a:extLst>
                         <a:ext uri="{28A0092B-C50C-407E-A947-70E740481C1C}">
                           <a14:useLocalDpi xmlns:a14="http://schemas.microsoft.com/office/drawing/2010/main" val="0"/>
@@ -11395,7 +10819,7 @@
                     </pic:cNvPicPr>
                   </pic:nvPicPr>
                   <pic:blipFill>
-                    <a:blip r:embed="rId11" cstate="print">
+                    <a:blip r:embed="rId12" cstate="print">
                       <a:extLst>
                         <a:ext uri="{28A0092B-C50C-407E-A947-70E740481C1C}">
                           <a14:useLocalDpi xmlns:a14="http://schemas.microsoft.com/office/drawing/2010/main" val="0"/>
@@ -11520,158 +10944,6 @@
                 <pic:pic xmlns:pic="http://schemas.openxmlformats.org/drawingml/2006/picture">
                   <pic:nvPicPr>
                     <pic:cNvPr id="0" name="Picture 1"/>
-                    <pic:cNvPicPr>
-                      <a:picLocks noChangeAspect="1" noChangeArrowheads="1"/>
-                    </pic:cNvPicPr>
-                  </pic:nvPicPr>
-                  <pic:blipFill>
-                    <a:blip r:embed="rId12" cstate="print">
-                      <a:extLst>
-                        <a:ext uri="{28A0092B-C50C-407E-A947-70E740481C1C}">
-                          <a14:useLocalDpi xmlns:a14="http://schemas.microsoft.com/office/drawing/2010/main" val="0"/>
-                        </a:ext>
-                      </a:extLst>
-                    </a:blip>
-                    <a:srcRect/>
-                    <a:stretch>
-                      <a:fillRect/>
-                    </a:stretch>
-                  </pic:blipFill>
-                  <pic:spPr bwMode="auto">
-                    <a:xfrm>
-                      <a:off x="0" y="0"/>
-                      <a:ext cx="5731510" cy="4093936"/>
-                    </a:xfrm>
-                    <a:prstGeom prst="rect">
-                      <a:avLst/>
-                    </a:prstGeom>
-                    <a:noFill/>
-                    <a:ln>
-                      <a:noFill/>
-                    </a:ln>
-                  </pic:spPr>
-                </pic:pic>
-              </a:graphicData>
-            </a:graphic>
-          </wp:inline>
-        </w:drawing>
-      </w:r>
-    </w:p>
-    <w:p>
-      <w:pPr>
-        <w:rPr>
-          <w:rFonts w:ascii="Times New Roman" w:hAnsi="Times New Roman" w:cs="Times New Roman"/>
-          <w:sz w:val="24"/>
-          <w:szCs w:val="24"/>
-          <w:lang w:val="en-US"/>
-        </w:rPr>
-      </w:pPr>
-      <w:r>
-        <w:rPr>
-          <w:rFonts w:ascii="Times New Roman" w:hAnsi="Times New Roman" w:cs="Times New Roman"/>
-          <w:i/>
-          <w:sz w:val="24"/>
-          <w:szCs w:val="24"/>
-          <w:lang w:val="en-US"/>
-        </w:rPr>
-        <w:t xml:space="preserve">Figure </w:t>
-      </w:r>
-      <w:r>
-        <w:rPr>
-          <w:rFonts w:ascii="Times New Roman" w:hAnsi="Times New Roman" w:cs="Times New Roman"/>
-          <w:i/>
-          <w:sz w:val="24"/>
-          <w:szCs w:val="24"/>
-          <w:lang w:val="en-US"/>
-        </w:rPr>
-        <w:t>3.</w:t>
-      </w:r>
-      <w:r>
-        <w:rPr>
-          <w:rFonts w:ascii="Times New Roman" w:hAnsi="Times New Roman" w:cs="Times New Roman"/>
-          <w:sz w:val="24"/>
-          <w:szCs w:val="24"/>
-          <w:lang w:val="en-US"/>
-        </w:rPr>
-        <w:t xml:space="preserve"> </w:t>
-      </w:r>
-      <w:r>
-        <w:rPr>
-          <w:rFonts w:ascii="Times New Roman" w:hAnsi="Times New Roman" w:cs="Times New Roman"/>
-          <w:sz w:val="24"/>
-          <w:szCs w:val="24"/>
-          <w:lang w:val="en-US"/>
-        </w:rPr>
-        <w:t xml:space="preserve">Posterior estimates of risk ratios for abstract priming effect (light red) and priming effect with lexical overlap (light blue). The pane on the left depicts risk ratios at 6 years of age, the sample mean age. The right pane depicts the risk ratios for all other age groups. </w:t>
-      </w:r>
-      <w:r>
-        <w:rPr>
-          <w:rFonts w:ascii="Times New Roman" w:hAnsi="Times New Roman" w:cs="Times New Roman"/>
-          <w:sz w:val="24"/>
-          <w:szCs w:val="24"/>
-          <w:lang w:val="en-US"/>
-        </w:rPr>
-        <w:t xml:space="preserve"> </w:t>
-      </w:r>
-    </w:p>
-    <w:p>
-      <w:pPr>
-        <w:rPr>
-          <w:rFonts w:ascii="Times New Roman" w:hAnsi="Times New Roman" w:cs="Times New Roman"/>
-          <w:sz w:val="24"/>
-          <w:szCs w:val="24"/>
-          <w:lang w:val="en-US"/>
-        </w:rPr>
-      </w:pPr>
-      <w:r>
-        <w:rPr>
-          <w:rFonts w:ascii="Times New Roman" w:hAnsi="Times New Roman" w:cs="Times New Roman"/>
-          <w:sz w:val="24"/>
-          <w:szCs w:val="24"/>
-          <w:lang w:val="en-US"/>
-        </w:rPr>
-        <w:br w:type="page"/>
-      </w:r>
-    </w:p>
-    <w:p>
-      <w:pPr>
-        <w:rPr>
-          <w:rFonts w:ascii="Times New Roman" w:hAnsi="Times New Roman" w:cs="Times New Roman"/>
-          <w:sz w:val="24"/>
-          <w:szCs w:val="24"/>
-          <w:lang w:val="en-US"/>
-        </w:rPr>
-      </w:pPr>
-    </w:p>
-    <w:p>
-      <w:pPr>
-        <w:tabs>
-          <w:tab w:val="left" w:pos="2715"/>
-        </w:tabs>
-        <w:rPr>
-          <w:rFonts w:ascii="Times New Roman" w:hAnsi="Times New Roman" w:cs="Times New Roman"/>
-          <w:sz w:val="24"/>
-          <w:szCs w:val="24"/>
-          <w:lang w:val="en-US"/>
-        </w:rPr>
-      </w:pPr>
-      <w:r>
-        <w:rPr>
-          <w:noProof/>
-        </w:rPr>
-        <w:drawing>
-          <wp:inline distT="0" distB="0" distL="0" distR="0" wp14:anchorId="1C820659" wp14:editId="4FD79F1A">
-            <wp:extent cx="5731510" cy="4093936"/>
-            <wp:effectExtent l="0" t="0" r="2540" b="1905"/>
-            <wp:docPr id="4" name="Picture 4"/>
-            <wp:cNvGraphicFramePr>
-              <a:graphicFrameLocks xmlns:a="http://schemas.openxmlformats.org/drawingml/2006/main" noChangeAspect="1"/>
-            </wp:cNvGraphicFramePr>
-            <a:graphic xmlns:a="http://schemas.openxmlformats.org/drawingml/2006/main">
-              <a:graphicData uri="http://schemas.openxmlformats.org/drawingml/2006/picture">
-                <pic:pic xmlns:pic="http://schemas.openxmlformats.org/drawingml/2006/picture">
-                  <pic:nvPicPr>
-                    <pic:cNvPr id="0" name="Picture 3"/>
                     <pic:cNvPicPr>
                       <a:picLocks noChangeAspect="1" noChangeArrowheads="1"/>
                     </pic:cNvPicPr>
@@ -11736,44 +11008,34 @@
           <w:szCs w:val="24"/>
           <w:lang w:val="en-US"/>
         </w:rPr>
-        <w:t>4</w:t>
-      </w:r>
-      <w:r>
-        <w:rPr>
-          <w:rFonts w:ascii="Times New Roman" w:hAnsi="Times New Roman" w:cs="Times New Roman"/>
-          <w:i/>
-          <w:sz w:val="24"/>
-          <w:szCs w:val="24"/>
-          <w:lang w:val="en-US"/>
-        </w:rPr>
-        <w:t>.</w:t>
-      </w:r>
-      <w:r>
-        <w:rPr>
-          <w:rFonts w:ascii="Times New Roman" w:hAnsi="Times New Roman" w:cs="Times New Roman"/>
-          <w:sz w:val="24"/>
-          <w:szCs w:val="24"/>
-          <w:lang w:val="en-US"/>
-        </w:rPr>
-        <w:t xml:space="preserve"> Model implied proportion of DOD responses</w:t>
-      </w:r>
-      <w:r>
-        <w:rPr>
-          <w:rFonts w:ascii="Times New Roman" w:hAnsi="Times New Roman" w:cs="Times New Roman"/>
-          <w:sz w:val="24"/>
-          <w:szCs w:val="24"/>
-          <w:lang w:val="en-US"/>
-        </w:rPr>
-        <w:t xml:space="preserve"> for only children who produced at least one DOD response</w:t>
-      </w:r>
-      <w:r>
-        <w:rPr>
-          <w:rFonts w:ascii="Times New Roman" w:hAnsi="Times New Roman" w:cs="Times New Roman"/>
-          <w:sz w:val="24"/>
-          <w:szCs w:val="24"/>
-          <w:lang w:val="en-US"/>
-        </w:rPr>
-        <w:t xml:space="preserve">, on both logit and probability scale. Dots and whiskers on the probability scale are raw proportions (with 95% confidence intervals for each condition). </w:t>
+        <w:t>3.</w:t>
+      </w:r>
+      <w:r>
+        <w:rPr>
+          <w:rFonts w:ascii="Times New Roman" w:hAnsi="Times New Roman" w:cs="Times New Roman"/>
+          <w:sz w:val="24"/>
+          <w:szCs w:val="24"/>
+          <w:lang w:val="en-US"/>
+        </w:rPr>
+        <w:t xml:space="preserve"> </w:t>
+      </w:r>
+      <w:r>
+        <w:rPr>
+          <w:rFonts w:ascii="Times New Roman" w:hAnsi="Times New Roman" w:cs="Times New Roman"/>
+          <w:sz w:val="24"/>
+          <w:szCs w:val="24"/>
+          <w:lang w:val="en-US"/>
+        </w:rPr>
+        <w:t xml:space="preserve">Posterior estimates of risk ratios for abstract priming effect (light red) and priming effect with lexical overlap (light blue). The pane on the left depicts risk ratios at 6 years of age, the sample mean age. The right pane depicts the risk ratios for all other age groups. </w:t>
+      </w:r>
+      <w:r>
+        <w:rPr>
+          <w:rFonts w:ascii="Times New Roman" w:hAnsi="Times New Roman" w:cs="Times New Roman"/>
+          <w:sz w:val="24"/>
+          <w:szCs w:val="24"/>
+          <w:lang w:val="en-US"/>
+        </w:rPr>
+        <w:t xml:space="preserve"> </w:t>
       </w:r>
     </w:p>
     <w:p>
@@ -11822,10 +11084,10 @@
           <w:noProof/>
         </w:rPr>
         <w:drawing>
-          <wp:inline distT="0" distB="0" distL="0" distR="0" wp14:anchorId="49C28CA5" wp14:editId="018FB991">
+          <wp:inline distT="0" distB="0" distL="0" distR="0" wp14:anchorId="1C820659" wp14:editId="4FD79F1A">
             <wp:extent cx="5731510" cy="4093936"/>
             <wp:effectExtent l="0" t="0" r="2540" b="1905"/>
-            <wp:docPr id="6" name="Picture 6"/>
+            <wp:docPr id="4" name="Picture 4"/>
             <wp:cNvGraphicFramePr>
               <a:graphicFrameLocks xmlns:a="http://schemas.openxmlformats.org/drawingml/2006/main" noChangeAspect="1"/>
             </wp:cNvGraphicFramePr>
@@ -11833,7 +11095,7 @@
               <a:graphicData uri="http://schemas.openxmlformats.org/drawingml/2006/picture">
                 <pic:pic xmlns:pic="http://schemas.openxmlformats.org/drawingml/2006/picture">
                   <pic:nvPicPr>
-                    <pic:cNvPr id="0" name="Picture 7"/>
+                    <pic:cNvPr id="0" name="Picture 3"/>
                     <pic:cNvPicPr>
                       <a:picLocks noChangeAspect="1" noChangeArrowheads="1"/>
                     </pic:cNvPicPr>
@@ -11873,9 +11135,6 @@
     </w:p>
     <w:p>
       <w:pPr>
-        <w:tabs>
-          <w:tab w:val="left" w:pos="2715"/>
-        </w:tabs>
         <w:rPr>
           <w:rFonts w:ascii="Times New Roman" w:hAnsi="Times New Roman" w:cs="Times New Roman"/>
           <w:sz w:val="24"/>
@@ -11901,7 +11160,7 @@
           <w:szCs w:val="24"/>
           <w:lang w:val="en-US"/>
         </w:rPr>
-        <w:t>5</w:t>
+        <w:t>4</w:t>
       </w:r>
       <w:r>
         <w:rPr>
@@ -11920,25 +11179,25 @@
           <w:szCs w:val="24"/>
           <w:lang w:val="en-US"/>
         </w:rPr>
-        <w:t xml:space="preserve"> </w:t>
-      </w:r>
-      <w:r>
-        <w:rPr>
-          <w:rFonts w:ascii="Times New Roman" w:hAnsi="Times New Roman" w:cs="Times New Roman"/>
-          <w:sz w:val="24"/>
-          <w:szCs w:val="24"/>
-          <w:lang w:val="en-US"/>
-        </w:rPr>
-        <w:t xml:space="preserve">Posterior estimates of risk ratios for abstract priming effect (light red) and priming effect with lexical overlap (light blue) for only participants who produced at least one DOD. The pane on the left depicts risk ratios at 6 years of age, the sample mean age. The right pane depicts the risk ratios for all other age groups. </w:t>
-      </w:r>
-      <w:r>
-        <w:rPr>
-          <w:rFonts w:ascii="Times New Roman" w:hAnsi="Times New Roman" w:cs="Times New Roman"/>
-          <w:sz w:val="24"/>
-          <w:szCs w:val="24"/>
-          <w:lang w:val="en-US"/>
-        </w:rPr>
-        <w:t xml:space="preserve"> </w:t>
+        <w:t xml:space="preserve"> Model implied proportion of DOD responses</w:t>
+      </w:r>
+      <w:r>
+        <w:rPr>
+          <w:rFonts w:ascii="Times New Roman" w:hAnsi="Times New Roman" w:cs="Times New Roman"/>
+          <w:sz w:val="24"/>
+          <w:szCs w:val="24"/>
+          <w:lang w:val="en-US"/>
+        </w:rPr>
+        <w:t xml:space="preserve"> for only children who produced at least one DOD response</w:t>
+      </w:r>
+      <w:r>
+        <w:rPr>
+          <w:rFonts w:ascii="Times New Roman" w:hAnsi="Times New Roman" w:cs="Times New Roman"/>
+          <w:sz w:val="24"/>
+          <w:szCs w:val="24"/>
+          <w:lang w:val="en-US"/>
+        </w:rPr>
+        <w:t xml:space="preserve">, on both logit and probability scale. Dots and whiskers on the probability scale are raw proportions (with 95% confidence intervals for each condition). </w:t>
       </w:r>
     </w:p>
     <w:p>
@@ -11959,6 +11218,16 @@
         </w:rPr>
         <w:br w:type="page"/>
       </w:r>
+    </w:p>
+    <w:p>
+      <w:pPr>
+        <w:rPr>
+          <w:rFonts w:ascii="Times New Roman" w:hAnsi="Times New Roman" w:cs="Times New Roman"/>
+          <w:sz w:val="24"/>
+          <w:szCs w:val="24"/>
+          <w:lang w:val="en-US"/>
+        </w:rPr>
+      </w:pPr>
     </w:p>
     <w:p>
       <w:pPr>
@@ -11976,12 +11245,11 @@
         <w:rPr>
           <w:noProof/>
         </w:rPr>
-        <w:lastRenderedPageBreak/>
         <w:drawing>
-          <wp:inline distT="0" distB="0" distL="0" distR="0" wp14:anchorId="08A565FE" wp14:editId="13D84563">
+          <wp:inline distT="0" distB="0" distL="0" distR="0" wp14:anchorId="49C28CA5" wp14:editId="018FB991">
             <wp:extent cx="5731510" cy="4093936"/>
             <wp:effectExtent l="0" t="0" r="2540" b="1905"/>
-            <wp:docPr id="7" name="Picture 7"/>
+            <wp:docPr id="6" name="Picture 6"/>
             <wp:cNvGraphicFramePr>
               <a:graphicFrameLocks xmlns:a="http://schemas.openxmlformats.org/drawingml/2006/main" noChangeAspect="1"/>
             </wp:cNvGraphicFramePr>
@@ -11989,7 +11257,7 @@
               <a:graphicData uri="http://schemas.openxmlformats.org/drawingml/2006/picture">
                 <pic:pic xmlns:pic="http://schemas.openxmlformats.org/drawingml/2006/picture">
                   <pic:nvPicPr>
-                    <pic:cNvPr id="0" name="Picture 9"/>
+                    <pic:cNvPr id="0" name="Picture 7"/>
                     <pic:cNvPicPr>
                       <a:picLocks noChangeAspect="1" noChangeArrowheads="1"/>
                     </pic:cNvPicPr>
@@ -12029,6 +11297,9 @@
     </w:p>
     <w:p>
       <w:pPr>
+        <w:tabs>
+          <w:tab w:val="left" w:pos="2715"/>
+        </w:tabs>
         <w:rPr>
           <w:rFonts w:ascii="Times New Roman" w:hAnsi="Times New Roman" w:cs="Times New Roman"/>
           <w:sz w:val="24"/>
@@ -12054,7 +11325,7 @@
           <w:szCs w:val="24"/>
           <w:lang w:val="en-US"/>
         </w:rPr>
-        <w:t>6</w:t>
+        <w:t>5</w:t>
       </w:r>
       <w:r>
         <w:rPr>
@@ -12082,25 +11353,16 @@
           <w:szCs w:val="24"/>
           <w:lang w:val="en-US"/>
         </w:rPr>
-        <w:t>Model implied proportion of DOD responses</w:t>
-      </w:r>
-      <w:r>
-        <w:rPr>
-          <w:rFonts w:ascii="Times New Roman" w:hAnsi="Times New Roman" w:cs="Times New Roman"/>
-          <w:sz w:val="24"/>
-          <w:szCs w:val="24"/>
-          <w:lang w:val="en-US"/>
-        </w:rPr>
-        <w:t xml:space="preserve"> for only children who produced at least one DOD response</w:t>
-      </w:r>
-      <w:r>
-        <w:rPr>
-          <w:rFonts w:ascii="Times New Roman" w:hAnsi="Times New Roman" w:cs="Times New Roman"/>
-          <w:sz w:val="24"/>
-          <w:szCs w:val="24"/>
-          <w:lang w:val="en-US"/>
-        </w:rPr>
-        <w:t xml:space="preserve">, on both logit and probability scale. Dots and whiskers on the probability scale are raw proportions (with 95% confidence intervals for each condition). </w:t>
+        <w:t xml:space="preserve">Posterior estimates of risk ratios for abstract priming effect (light red) and priming effect with lexical overlap (light blue) for only participants who produced at least one DOD. The pane on the left depicts risk ratios at 6 years of age, the sample mean age. The right pane depicts the risk ratios for all other age groups. </w:t>
+      </w:r>
+      <w:r>
+        <w:rPr>
+          <w:rFonts w:ascii="Times New Roman" w:hAnsi="Times New Roman" w:cs="Times New Roman"/>
+          <w:sz w:val="24"/>
+          <w:szCs w:val="24"/>
+          <w:lang w:val="en-US"/>
+        </w:rPr>
+        <w:t xml:space="preserve"> </w:t>
       </w:r>
     </w:p>
     <w:p>
@@ -12124,6 +11386,9 @@
     </w:p>
     <w:p>
       <w:pPr>
+        <w:tabs>
+          <w:tab w:val="left" w:pos="2715"/>
+        </w:tabs>
         <w:rPr>
           <w:rFonts w:ascii="Times New Roman" w:hAnsi="Times New Roman" w:cs="Times New Roman"/>
           <w:sz w:val="24"/>
@@ -12137,10 +11402,10 @@
         </w:rPr>
         <w:lastRenderedPageBreak/>
         <w:drawing>
-          <wp:inline distT="0" distB="0" distL="0" distR="0" wp14:anchorId="7A803691" wp14:editId="677D2FB3">
+          <wp:inline distT="0" distB="0" distL="0" distR="0" wp14:anchorId="08A565FE" wp14:editId="13D84563">
             <wp:extent cx="5731510" cy="4093936"/>
             <wp:effectExtent l="0" t="0" r="2540" b="1905"/>
-            <wp:docPr id="5" name="Picture 5"/>
+            <wp:docPr id="7" name="Picture 7"/>
             <wp:cNvGraphicFramePr>
               <a:graphicFrameLocks xmlns:a="http://schemas.openxmlformats.org/drawingml/2006/main" noChangeAspect="1"/>
             </wp:cNvGraphicFramePr>
@@ -12148,7 +11413,7 @@
               <a:graphicData uri="http://schemas.openxmlformats.org/drawingml/2006/picture">
                 <pic:pic xmlns:pic="http://schemas.openxmlformats.org/drawingml/2006/picture">
                   <pic:nvPicPr>
-                    <pic:cNvPr id="0" name="Picture 1"/>
+                    <pic:cNvPr id="0" name="Picture 9"/>
                     <pic:cNvPicPr>
                       <a:picLocks noChangeAspect="1" noChangeArrowheads="1"/>
                     </pic:cNvPicPr>
@@ -12188,9 +11453,6 @@
     </w:p>
     <w:p>
       <w:pPr>
-        <w:tabs>
-          <w:tab w:val="left" w:pos="2715"/>
-        </w:tabs>
         <w:rPr>
           <w:rFonts w:ascii="Times New Roman" w:hAnsi="Times New Roman" w:cs="Times New Roman"/>
           <w:sz w:val="24"/>
@@ -12198,12 +11460,75 @@
           <w:lang w:val="en-US"/>
         </w:rPr>
       </w:pPr>
+      <w:r>
+        <w:rPr>
+          <w:rFonts w:ascii="Times New Roman" w:hAnsi="Times New Roman" w:cs="Times New Roman"/>
+          <w:i/>
+          <w:sz w:val="24"/>
+          <w:szCs w:val="24"/>
+          <w:lang w:val="en-US"/>
+        </w:rPr>
+        <w:t xml:space="preserve">Figure </w:t>
+      </w:r>
+      <w:r>
+        <w:rPr>
+          <w:rFonts w:ascii="Times New Roman" w:hAnsi="Times New Roman" w:cs="Times New Roman"/>
+          <w:i/>
+          <w:sz w:val="24"/>
+          <w:szCs w:val="24"/>
+          <w:lang w:val="en-US"/>
+        </w:rPr>
+        <w:t>6</w:t>
+      </w:r>
+      <w:r>
+        <w:rPr>
+          <w:rFonts w:ascii="Times New Roman" w:hAnsi="Times New Roman" w:cs="Times New Roman"/>
+          <w:i/>
+          <w:sz w:val="24"/>
+          <w:szCs w:val="24"/>
+          <w:lang w:val="en-US"/>
+        </w:rPr>
+        <w:t>.</w:t>
+      </w:r>
+      <w:r>
+        <w:rPr>
+          <w:rFonts w:ascii="Times New Roman" w:hAnsi="Times New Roman" w:cs="Times New Roman"/>
+          <w:sz w:val="24"/>
+          <w:szCs w:val="24"/>
+          <w:lang w:val="en-US"/>
+        </w:rPr>
+        <w:t xml:space="preserve"> </w:t>
+      </w:r>
+      <w:r>
+        <w:rPr>
+          <w:rFonts w:ascii="Times New Roman" w:hAnsi="Times New Roman" w:cs="Times New Roman"/>
+          <w:sz w:val="24"/>
+          <w:szCs w:val="24"/>
+          <w:lang w:val="en-US"/>
+        </w:rPr>
+        <w:t>Model implied proportion of DOD responses</w:t>
+      </w:r>
+      <w:r>
+        <w:rPr>
+          <w:rFonts w:ascii="Times New Roman" w:hAnsi="Times New Roman" w:cs="Times New Roman"/>
+          <w:sz w:val="24"/>
+          <w:szCs w:val="24"/>
+          <w:lang w:val="en-US"/>
+        </w:rPr>
+        <w:t xml:space="preserve"> for only children who produced at least one DOD response</w:t>
+      </w:r>
+      <w:r>
+        <w:rPr>
+          <w:rFonts w:ascii="Times New Roman" w:hAnsi="Times New Roman" w:cs="Times New Roman"/>
+          <w:sz w:val="24"/>
+          <w:szCs w:val="24"/>
+          <w:lang w:val="en-US"/>
+        </w:rPr>
+        <w:t xml:space="preserve">, on both logit and probability scale. Dots and whiskers on the probability scale are raw proportions (with 95% confidence intervals for each condition). </w:t>
+      </w:r>
     </w:p>
     <w:p>
       <w:pPr>
-        <w:tabs>
-          <w:tab w:val="left" w:pos="2715"/>
-        </w:tabs>
         <w:rPr>
           <w:rFonts w:ascii="Times New Roman" w:hAnsi="Times New Roman" w:cs="Times New Roman"/>
           <w:sz w:val="24"/>
@@ -12214,113 +11539,11 @@
       <w:r>
         <w:rPr>
           <w:rFonts w:ascii="Times New Roman" w:hAnsi="Times New Roman" w:cs="Times New Roman"/>
-          <w:i/>
-          <w:sz w:val="24"/>
-          <w:szCs w:val="24"/>
-          <w:lang w:val="en-US"/>
-        </w:rPr>
-        <w:t xml:space="preserve">Figure </w:t>
-      </w:r>
-      <w:r>
-        <w:rPr>
-          <w:rFonts w:ascii="Times New Roman" w:hAnsi="Times New Roman" w:cs="Times New Roman"/>
-          <w:i/>
-          <w:sz w:val="24"/>
-          <w:szCs w:val="24"/>
-          <w:lang w:val="en-US"/>
-        </w:rPr>
-        <w:t>7</w:t>
-      </w:r>
-      <w:r>
-        <w:rPr>
-          <w:rFonts w:ascii="Times New Roman" w:hAnsi="Times New Roman" w:cs="Times New Roman"/>
-          <w:i/>
-          <w:sz w:val="24"/>
-          <w:szCs w:val="24"/>
-          <w:lang w:val="en-US"/>
-        </w:rPr>
-        <w:t>.</w:t>
-      </w:r>
-      <w:r>
-        <w:rPr>
-          <w:rFonts w:ascii="Times New Roman" w:hAnsi="Times New Roman" w:cs="Times New Roman"/>
-          <w:sz w:val="24"/>
-          <w:szCs w:val="24"/>
-          <w:lang w:val="en-US"/>
-        </w:rPr>
-        <w:t xml:space="preserve"> </w:t>
-      </w:r>
-      <w:r>
-        <w:rPr>
-          <w:rFonts w:ascii="Times New Roman" w:hAnsi="Times New Roman" w:cs="Times New Roman"/>
-          <w:sz w:val="24"/>
-          <w:szCs w:val="24"/>
-          <w:lang w:val="en-US"/>
-        </w:rPr>
-        <w:t xml:space="preserve">Posterior estimates of risk ratios for </w:t>
-      </w:r>
-      <w:r>
-        <w:rPr>
-          <w:rFonts w:ascii="Times New Roman" w:hAnsi="Times New Roman" w:cs="Times New Roman"/>
-          <w:sz w:val="24"/>
-          <w:szCs w:val="24"/>
-          <w:lang w:val="en-US"/>
-        </w:rPr>
-        <w:t>priming effect when the verb’s bias matched the prime structure</w:t>
-      </w:r>
-      <w:r>
-        <w:rPr>
-          <w:rFonts w:ascii="Times New Roman" w:hAnsi="Times New Roman" w:cs="Times New Roman"/>
-          <w:sz w:val="24"/>
-          <w:szCs w:val="24"/>
-          <w:lang w:val="en-US"/>
-        </w:rPr>
-        <w:t xml:space="preserve"> (light red) and </w:t>
-      </w:r>
-      <w:r>
-        <w:rPr>
-          <w:rFonts w:ascii="Times New Roman" w:hAnsi="Times New Roman" w:cs="Times New Roman"/>
-          <w:sz w:val="24"/>
-          <w:szCs w:val="24"/>
-          <w:lang w:val="en-US"/>
-        </w:rPr>
-        <w:t>the priming effect when the verb’s bias mismatched the prime structure</w:t>
-      </w:r>
-      <w:r>
-        <w:rPr>
-          <w:rFonts w:ascii="Times New Roman" w:hAnsi="Times New Roman" w:cs="Times New Roman"/>
-          <w:sz w:val="24"/>
-          <w:szCs w:val="24"/>
-          <w:lang w:val="en-US"/>
-        </w:rPr>
-        <w:t xml:space="preserve"> (light blue) for </w:t>
-      </w:r>
-      <w:r>
-        <w:rPr>
-          <w:rFonts w:ascii="Times New Roman" w:hAnsi="Times New Roman" w:cs="Times New Roman"/>
-          <w:sz w:val="24"/>
-          <w:szCs w:val="24"/>
-          <w:lang w:val="en-US"/>
-        </w:rPr>
-        <w:t>the whole sample.</w:t>
-      </w:r>
-      <w:r>
-        <w:rPr>
-          <w:rFonts w:ascii="Times New Roman" w:hAnsi="Times New Roman" w:cs="Times New Roman"/>
-          <w:sz w:val="24"/>
-          <w:szCs w:val="24"/>
-          <w:lang w:val="en-US"/>
-        </w:rPr>
-        <w:t xml:space="preserve"> The pane on the left depicts risk ratios at 6 years of age, the sample mean age. The right pane depicts the risk ratios for all other age groups. </w:t>
-      </w:r>
-      <w:r>
-        <w:rPr>
-          <w:rFonts w:ascii="Times New Roman" w:hAnsi="Times New Roman" w:cs="Times New Roman"/>
-          <w:sz w:val="24"/>
-          <w:szCs w:val="24"/>
-          <w:lang w:val="en-US"/>
-        </w:rPr>
-        <w:t xml:space="preserve"> </w:t>
+          <w:sz w:val="24"/>
+          <w:szCs w:val="24"/>
+          <w:lang w:val="en-US"/>
+        </w:rPr>
+        <w:br w:type="page"/>
       </w:r>
     </w:p>
     <w:p>
@@ -12334,36 +11557,14 @@
       </w:pPr>
       <w:r>
         <w:rPr>
-          <w:rFonts w:ascii="Times New Roman" w:hAnsi="Times New Roman" w:cs="Times New Roman"/>
-          <w:sz w:val="24"/>
-          <w:szCs w:val="24"/>
-          <w:lang w:val="en-US"/>
-        </w:rPr>
-        <w:br w:type="page"/>
-      </w:r>
-    </w:p>
-    <w:p>
-      <w:pPr>
-        <w:tabs>
-          <w:tab w:val="left" w:pos="2715"/>
-        </w:tabs>
-        <w:rPr>
-          <w:rFonts w:ascii="Times New Roman" w:hAnsi="Times New Roman" w:cs="Times New Roman"/>
-          <w:sz w:val="24"/>
-          <w:szCs w:val="24"/>
-          <w:lang w:val="en-US"/>
-        </w:rPr>
-      </w:pPr>
-      <w:r>
-        <w:rPr>
           <w:noProof/>
         </w:rPr>
         <w:lastRenderedPageBreak/>
         <w:drawing>
-          <wp:inline distT="0" distB="0" distL="0" distR="0" wp14:anchorId="263955B2" wp14:editId="0F5373BF">
+          <wp:inline distT="0" distB="0" distL="0" distR="0" wp14:anchorId="7A803691" wp14:editId="677D2FB3">
             <wp:extent cx="5731510" cy="4093936"/>
             <wp:effectExtent l="0" t="0" r="2540" b="1905"/>
-            <wp:docPr id="8" name="Picture 8"/>
+            <wp:docPr id="5" name="Picture 5"/>
             <wp:cNvGraphicFramePr>
               <a:graphicFrameLocks xmlns:a="http://schemas.openxmlformats.org/drawingml/2006/main" noChangeAspect="1"/>
             </wp:cNvGraphicFramePr>
@@ -12371,7 +11572,7 @@
               <a:graphicData uri="http://schemas.openxmlformats.org/drawingml/2006/picture">
                 <pic:pic xmlns:pic="http://schemas.openxmlformats.org/drawingml/2006/picture">
                   <pic:nvPicPr>
-                    <pic:cNvPr id="0" name="Picture 3"/>
+                    <pic:cNvPr id="0" name="Picture 1"/>
                     <pic:cNvPicPr>
                       <a:picLocks noChangeAspect="1" noChangeArrowheads="1"/>
                     </pic:cNvPicPr>
@@ -12411,6 +11612,9 @@
     </w:p>
     <w:p>
       <w:pPr>
+        <w:tabs>
+          <w:tab w:val="left" w:pos="2715"/>
+        </w:tabs>
         <w:rPr>
           <w:rFonts w:ascii="Times New Roman" w:hAnsi="Times New Roman" w:cs="Times New Roman"/>
           <w:sz w:val="24"/>
@@ -12418,92 +11622,6 @@
           <w:lang w:val="en-US"/>
         </w:rPr>
       </w:pPr>
-    </w:p>
-    <w:p>
-      <w:pPr>
-        <w:rPr>
-          <w:rFonts w:ascii="Times New Roman" w:hAnsi="Times New Roman" w:cs="Times New Roman"/>
-          <w:sz w:val="24"/>
-          <w:szCs w:val="24"/>
-          <w:lang w:val="en-US"/>
-        </w:rPr>
-      </w:pPr>
-      <w:r>
-        <w:rPr>
-          <w:rFonts w:ascii="Times New Roman" w:hAnsi="Times New Roman" w:cs="Times New Roman"/>
-          <w:i/>
-          <w:sz w:val="24"/>
-          <w:szCs w:val="24"/>
-          <w:lang w:val="en-US"/>
-        </w:rPr>
-        <w:t xml:space="preserve">Figure </w:t>
-      </w:r>
-      <w:r>
-        <w:rPr>
-          <w:rFonts w:ascii="Times New Roman" w:hAnsi="Times New Roman" w:cs="Times New Roman"/>
-          <w:i/>
-          <w:sz w:val="24"/>
-          <w:szCs w:val="24"/>
-          <w:lang w:val="en-US"/>
-        </w:rPr>
-        <w:t>8</w:t>
-      </w:r>
-      <w:r>
-        <w:rPr>
-          <w:rFonts w:ascii="Times New Roman" w:hAnsi="Times New Roman" w:cs="Times New Roman"/>
-          <w:i/>
-          <w:sz w:val="24"/>
-          <w:szCs w:val="24"/>
-          <w:lang w:val="en-US"/>
-        </w:rPr>
-        <w:t>.</w:t>
-      </w:r>
-      <w:r>
-        <w:rPr>
-          <w:rFonts w:ascii="Times New Roman" w:hAnsi="Times New Roman" w:cs="Times New Roman"/>
-          <w:sz w:val="24"/>
-          <w:szCs w:val="24"/>
-          <w:lang w:val="en-US"/>
-        </w:rPr>
-        <w:t xml:space="preserve"> Model implied proportion of DOD responses</w:t>
-      </w:r>
-      <w:r>
-        <w:rPr>
-          <w:rFonts w:ascii="Times New Roman" w:hAnsi="Times New Roman" w:cs="Times New Roman"/>
-          <w:sz w:val="24"/>
-          <w:szCs w:val="24"/>
-          <w:lang w:val="en-US"/>
-        </w:rPr>
-        <w:t xml:space="preserve"> for only children who produced at least one DOD response</w:t>
-      </w:r>
-      <w:r>
-        <w:rPr>
-          <w:rFonts w:ascii="Times New Roman" w:hAnsi="Times New Roman" w:cs="Times New Roman"/>
-          <w:sz w:val="24"/>
-          <w:szCs w:val="24"/>
-          <w:lang w:val="en-US"/>
-        </w:rPr>
-        <w:t xml:space="preserve">, on both logit and probability scale. Dots and whiskers on the probability scale are raw proportions (with 95% confidence intervals for each condition). </w:t>
-      </w:r>
-    </w:p>
-    <w:p>
-      <w:pPr>
-        <w:rPr>
-          <w:rFonts w:ascii="Times New Roman" w:hAnsi="Times New Roman" w:cs="Times New Roman"/>
-          <w:sz w:val="24"/>
-          <w:szCs w:val="24"/>
-          <w:lang w:val="en-US"/>
-        </w:rPr>
-      </w:pPr>
-      <w:r>
-        <w:rPr>
-          <w:rFonts w:ascii="Times New Roman" w:hAnsi="Times New Roman" w:cs="Times New Roman"/>
-          <w:sz w:val="24"/>
-          <w:szCs w:val="24"/>
-          <w:lang w:val="en-US"/>
-        </w:rPr>
-        <w:br w:type="page"/>
-      </w:r>
     </w:p>
     <w:p>
       <w:pPr>
@@ -12519,14 +11637,103 @@
       </w:pPr>
       <w:r>
         <w:rPr>
+          <w:rFonts w:ascii="Times New Roman" w:hAnsi="Times New Roman" w:cs="Times New Roman"/>
+          <w:i/>
+          <w:sz w:val="24"/>
+          <w:szCs w:val="24"/>
+          <w:lang w:val="en-US"/>
+        </w:rPr>
+        <w:t xml:space="preserve">Figure </w:t>
+      </w:r>
+      <w:r>
+        <w:rPr>
+          <w:rFonts w:ascii="Times New Roman" w:hAnsi="Times New Roman" w:cs="Times New Roman"/>
+          <w:i/>
+          <w:sz w:val="24"/>
+          <w:szCs w:val="24"/>
+          <w:lang w:val="en-US"/>
+        </w:rPr>
+        <w:t>7</w:t>
+      </w:r>
+      <w:r>
+        <w:rPr>
+          <w:rFonts w:ascii="Times New Roman" w:hAnsi="Times New Roman" w:cs="Times New Roman"/>
+          <w:i/>
+          <w:sz w:val="24"/>
+          <w:szCs w:val="24"/>
+          <w:lang w:val="en-US"/>
+        </w:rPr>
+        <w:t>.</w:t>
+      </w:r>
+      <w:r>
+        <w:rPr>
+          <w:rFonts w:ascii="Times New Roman" w:hAnsi="Times New Roman" w:cs="Times New Roman"/>
+          <w:sz w:val="24"/>
+          <w:szCs w:val="24"/>
+          <w:lang w:val="en-US"/>
+        </w:rPr>
+        <w:t xml:space="preserve"> </w:t>
+      </w:r>
+      <w:r>
+        <w:rPr>
+          <w:rFonts w:ascii="Times New Roman" w:hAnsi="Times New Roman" w:cs="Times New Roman"/>
+          <w:sz w:val="24"/>
+          <w:szCs w:val="24"/>
+          <w:lang w:val="en-US"/>
+        </w:rPr>
+        <w:t xml:space="preserve">Posterior estimates of risk ratios for priming effect when the verb’s bias matched the prime structure (light red) and the priming effect when the verb’s bias mismatched the prime structure (light blue) for the whole sample. The pane on the left depicts risk ratios at 6 years of age, the sample mean age. The right pane depicts the risk ratios for all other age groups. </w:t>
+      </w:r>
+      <w:r>
+        <w:rPr>
+          <w:rFonts w:ascii="Times New Roman" w:hAnsi="Times New Roman" w:cs="Times New Roman"/>
+          <w:sz w:val="24"/>
+          <w:szCs w:val="24"/>
+          <w:lang w:val="en-US"/>
+        </w:rPr>
+        <w:t xml:space="preserve"> </w:t>
+      </w:r>
+    </w:p>
+    <w:p>
+      <w:pPr>
+        <w:rPr>
+          <w:rFonts w:ascii="Times New Roman" w:hAnsi="Times New Roman" w:cs="Times New Roman"/>
+          <w:sz w:val="24"/>
+          <w:szCs w:val="24"/>
+          <w:lang w:val="en-US"/>
+        </w:rPr>
+      </w:pPr>
+      <w:r>
+        <w:rPr>
+          <w:rFonts w:ascii="Times New Roman" w:hAnsi="Times New Roman" w:cs="Times New Roman"/>
+          <w:sz w:val="24"/>
+          <w:szCs w:val="24"/>
+          <w:lang w:val="en-US"/>
+        </w:rPr>
+        <w:br w:type="page"/>
+      </w:r>
+    </w:p>
+    <w:p>
+      <w:pPr>
+        <w:tabs>
+          <w:tab w:val="left" w:pos="2715"/>
+        </w:tabs>
+        <w:rPr>
+          <w:rFonts w:ascii="Times New Roman" w:hAnsi="Times New Roman" w:cs="Times New Roman"/>
+          <w:sz w:val="24"/>
+          <w:szCs w:val="24"/>
+          <w:lang w:val="en-US"/>
+        </w:rPr>
+      </w:pPr>
+      <w:r>
+        <w:rPr>
           <w:noProof/>
         </w:rPr>
         <w:lastRenderedPageBreak/>
         <w:drawing>
-          <wp:inline distT="0" distB="0" distL="0" distR="0" wp14:anchorId="2CBA41AA" wp14:editId="6120CFB0">
+          <wp:inline distT="0" distB="0" distL="0" distR="0" wp14:anchorId="263955B2" wp14:editId="0F5373BF">
             <wp:extent cx="5731510" cy="4093936"/>
             <wp:effectExtent l="0" t="0" r="2540" b="1905"/>
-            <wp:docPr id="9" name="Picture 9"/>
+            <wp:docPr id="8" name="Picture 8"/>
             <wp:cNvGraphicFramePr>
               <a:graphicFrameLocks xmlns:a="http://schemas.openxmlformats.org/drawingml/2006/main" noChangeAspect="1"/>
             </wp:cNvGraphicFramePr>
@@ -12534,13 +11741,13 @@
               <a:graphicData uri="http://schemas.openxmlformats.org/drawingml/2006/picture">
                 <pic:pic xmlns:pic="http://schemas.openxmlformats.org/drawingml/2006/picture">
                   <pic:nvPicPr>
-                    <pic:cNvPr id="0" name="Picture 5"/>
+                    <pic:cNvPr id="0" name="Picture 3"/>
                     <pic:cNvPicPr>
                       <a:picLocks noChangeAspect="1" noChangeArrowheads="1"/>
                     </pic:cNvPicPr>
                   </pic:nvPicPr>
                   <pic:blipFill>
-                    <a:blip r:embed="rId16" cstate="print">
+                    <a:blip r:embed="rId18" cstate="print">
                       <a:extLst>
                         <a:ext uri="{28A0092B-C50C-407E-A947-70E740481C1C}">
                           <a14:useLocalDpi xmlns:a14="http://schemas.microsoft.com/office/drawing/2010/main" val="0"/>
@@ -12574,6 +11781,102 @@
     </w:p>
     <w:p>
       <w:pPr>
+        <w:rPr>
+          <w:rFonts w:ascii="Times New Roman" w:hAnsi="Times New Roman" w:cs="Times New Roman"/>
+          <w:sz w:val="24"/>
+          <w:szCs w:val="24"/>
+          <w:lang w:val="en-US"/>
+        </w:rPr>
+      </w:pPr>
+    </w:p>
+    <w:p>
+      <w:pPr>
+        <w:rPr>
+          <w:rFonts w:ascii="Times New Roman" w:hAnsi="Times New Roman" w:cs="Times New Roman"/>
+          <w:sz w:val="24"/>
+          <w:szCs w:val="24"/>
+          <w:lang w:val="en-US"/>
+        </w:rPr>
+      </w:pPr>
+      <w:r>
+        <w:rPr>
+          <w:rFonts w:ascii="Times New Roman" w:hAnsi="Times New Roman" w:cs="Times New Roman"/>
+          <w:i/>
+          <w:sz w:val="24"/>
+          <w:szCs w:val="24"/>
+          <w:lang w:val="en-US"/>
+        </w:rPr>
+        <w:t xml:space="preserve">Figure </w:t>
+      </w:r>
+      <w:r>
+        <w:rPr>
+          <w:rFonts w:ascii="Times New Roman" w:hAnsi="Times New Roman" w:cs="Times New Roman"/>
+          <w:i/>
+          <w:sz w:val="24"/>
+          <w:szCs w:val="24"/>
+          <w:lang w:val="en-US"/>
+        </w:rPr>
+        <w:t>8</w:t>
+      </w:r>
+      <w:r>
+        <w:rPr>
+          <w:rFonts w:ascii="Times New Roman" w:hAnsi="Times New Roman" w:cs="Times New Roman"/>
+          <w:i/>
+          <w:sz w:val="24"/>
+          <w:szCs w:val="24"/>
+          <w:lang w:val="en-US"/>
+        </w:rPr>
+        <w:t>.</w:t>
+      </w:r>
+      <w:r>
+        <w:rPr>
+          <w:rFonts w:ascii="Times New Roman" w:hAnsi="Times New Roman" w:cs="Times New Roman"/>
+          <w:sz w:val="24"/>
+          <w:szCs w:val="24"/>
+          <w:lang w:val="en-US"/>
+        </w:rPr>
+        <w:t xml:space="preserve"> Model implied proportion of DOD responses</w:t>
+      </w:r>
+      <w:r>
+        <w:rPr>
+          <w:rFonts w:ascii="Times New Roman" w:hAnsi="Times New Roman" w:cs="Times New Roman"/>
+          <w:sz w:val="24"/>
+          <w:szCs w:val="24"/>
+          <w:lang w:val="en-US"/>
+        </w:rPr>
+        <w:t xml:space="preserve"> for only children who produced at least one DOD response</w:t>
+      </w:r>
+      <w:r>
+        <w:rPr>
+          <w:rFonts w:ascii="Times New Roman" w:hAnsi="Times New Roman" w:cs="Times New Roman"/>
+          <w:sz w:val="24"/>
+          <w:szCs w:val="24"/>
+          <w:lang w:val="en-US"/>
+        </w:rPr>
+        <w:t xml:space="preserve">, on both logit and probability scale. Dots and whiskers on the probability scale are raw proportions (with 95% confidence intervals for each condition). </w:t>
+      </w:r>
+    </w:p>
+    <w:p>
+      <w:pPr>
+        <w:rPr>
+          <w:rFonts w:ascii="Times New Roman" w:hAnsi="Times New Roman" w:cs="Times New Roman"/>
+          <w:sz w:val="24"/>
+          <w:szCs w:val="24"/>
+          <w:lang w:val="en-US"/>
+        </w:rPr>
+      </w:pPr>
+      <w:r>
+        <w:rPr>
+          <w:rFonts w:ascii="Times New Roman" w:hAnsi="Times New Roman" w:cs="Times New Roman"/>
+          <w:sz w:val="24"/>
+          <w:szCs w:val="24"/>
+          <w:lang w:val="en-US"/>
+        </w:rPr>
+        <w:br w:type="page"/>
+      </w:r>
+    </w:p>
+    <w:p>
+      <w:pPr>
         <w:tabs>
           <w:tab w:val="left" w:pos="2715"/>
         </w:tabs>
@@ -12586,6 +11889,73 @@
       </w:pPr>
       <w:r>
         <w:rPr>
+          <w:noProof/>
+        </w:rPr>
+        <w:lastRenderedPageBreak/>
+        <w:drawing>
+          <wp:inline distT="0" distB="0" distL="0" distR="0" wp14:anchorId="2CBA41AA" wp14:editId="6120CFB0">
+            <wp:extent cx="5731510" cy="4093936"/>
+            <wp:effectExtent l="0" t="0" r="2540" b="1905"/>
+            <wp:docPr id="9" name="Picture 9"/>
+            <wp:cNvGraphicFramePr>
+              <a:graphicFrameLocks xmlns:a="http://schemas.openxmlformats.org/drawingml/2006/main" noChangeAspect="1"/>
+            </wp:cNvGraphicFramePr>
+            <a:graphic xmlns:a="http://schemas.openxmlformats.org/drawingml/2006/main">
+              <a:graphicData uri="http://schemas.openxmlformats.org/drawingml/2006/picture">
+                <pic:pic xmlns:pic="http://schemas.openxmlformats.org/drawingml/2006/picture">
+                  <pic:nvPicPr>
+                    <pic:cNvPr id="0" name="Picture 5"/>
+                    <pic:cNvPicPr>
+                      <a:picLocks noChangeAspect="1" noChangeArrowheads="1"/>
+                    </pic:cNvPicPr>
+                  </pic:nvPicPr>
+                  <pic:blipFill>
+                    <a:blip r:embed="rId17" cstate="print">
+                      <a:extLst>
+                        <a:ext uri="{28A0092B-C50C-407E-A947-70E740481C1C}">
+                          <a14:useLocalDpi xmlns:a14="http://schemas.microsoft.com/office/drawing/2010/main" val="0"/>
+                        </a:ext>
+                      </a:extLst>
+                    </a:blip>
+                    <a:srcRect/>
+                    <a:stretch>
+                      <a:fillRect/>
+                    </a:stretch>
+                  </pic:blipFill>
+                  <pic:spPr bwMode="auto">
+                    <a:xfrm>
+                      <a:off x="0" y="0"/>
+                      <a:ext cx="5731510" cy="4093936"/>
+                    </a:xfrm>
+                    <a:prstGeom prst="rect">
+                      <a:avLst/>
+                    </a:prstGeom>
+                    <a:noFill/>
+                    <a:ln>
+                      <a:noFill/>
+                    </a:ln>
+                  </pic:spPr>
+                </pic:pic>
+              </a:graphicData>
+            </a:graphic>
+          </wp:inline>
+        </w:drawing>
+      </w:r>
+    </w:p>
+    <w:p>
+      <w:pPr>
+        <w:tabs>
+          <w:tab w:val="left" w:pos="2715"/>
+        </w:tabs>
+        <w:rPr>
+          <w:rFonts w:ascii="Times New Roman" w:hAnsi="Times New Roman" w:cs="Times New Roman"/>
+          <w:sz w:val="24"/>
+          <w:szCs w:val="24"/>
+          <w:lang w:val="en-US"/>
+        </w:rPr>
+      </w:pPr>
+      <w:r>
+        <w:rPr>
           <w:rFonts w:ascii="Times New Roman" w:hAnsi="Times New Roman" w:cs="Times New Roman"/>
           <w:i/>
           <w:sz w:val="24"/>
@@ -12630,25 +12000,7 @@
           <w:szCs w:val="24"/>
           <w:lang w:val="en-US"/>
         </w:rPr>
-        <w:t xml:space="preserve">Posterior estimates of risk ratios for priming effect when the verb’s bias matched the prime structure (light red) and the priming effect when the verb’s bias mismatched the prime structure (light blue) for </w:t>
-      </w:r>
-      <w:r>
-        <w:rPr>
-          <w:rFonts w:ascii="Times New Roman" w:hAnsi="Times New Roman" w:cs="Times New Roman"/>
-          <w:sz w:val="24"/>
-          <w:szCs w:val="24"/>
-          <w:lang w:val="en-US"/>
-        </w:rPr>
-        <w:t>only children who produced at least 1 DOD</w:t>
-      </w:r>
-      <w:r>
-        <w:rPr>
-          <w:rFonts w:ascii="Times New Roman" w:hAnsi="Times New Roman" w:cs="Times New Roman"/>
-          <w:sz w:val="24"/>
-          <w:szCs w:val="24"/>
-          <w:lang w:val="en-US"/>
-        </w:rPr>
-        <w:t xml:space="preserve">. The pane on the left depicts risk ratios at 6 years of age, the sample mean age. The right pane depicts the risk ratios for all other age groups. </w:t>
+        <w:t xml:space="preserve">Posterior estimates of risk ratios for priming effect when the verb’s bias matched the prime structure (light red) and the priming effect when the verb’s bias mismatched the prime structure (light blue) for only children who produced at least 1 DOD. The pane on the left depicts risk ratios at 6 years of age, the sample mean age. The right pane depicts the risk ratios for all other age groups. </w:t>
       </w:r>
       <w:r>
         <w:rPr>
@@ -12684,7 +12036,7 @@
 </file>
 
 <file path=word/comments.xml><?xml version="1.0" encoding="utf-8"?>
-<w:comments xmlns:wpc="http://schemas.microsoft.com/office/word/2010/wordprocessingCanvas" xmlns:cx="http://schemas.microsoft.com/office/drawing/2014/chartex" xmlns:cx1="http://schemas.microsoft.com/office/drawing/2015/9/8/chartex" xmlns:cx2="http://schemas.microsoft.com/office/drawing/2015/10/21/chartex" xmlns:cx3="http://schemas.microsoft.com/office/drawing/2016/5/9/chartex" xmlns:cx4="http://schemas.microsoft.com/office/drawing/2016/5/10/chartex" xmlns:cx5="http://schemas.microsoft.com/office/drawing/2016/5/11/chartex" xmlns:cx6="http://schemas.microsoft.com/office/drawing/2016/5/12/chartex" xmlns:cx7="http://schemas.microsoft.com/office/drawing/2016/5/13/chartex" xmlns:cx8="http://schemas.microsoft.com/office/drawing/2016/5/14/chartex" xmlns:mc="http://schemas.openxmlformats.org/markup-compatibility/2006" xmlns:aink="http://schemas.microsoft.com/office/drawing/2016/ink" xmlns:am3d="http://schemas.microsoft.com/office/drawing/2017/model3d" xmlns:o="urn:schemas-microsoft-com:office:office" xmlns:r="http://schemas.openxmlformats.org/officeDocument/2006/relationships" xmlns:m="http://schemas.openxmlformats.org/officeDocument/2006/math" xmlns:v="urn:schemas-microsoft-com:vml" xmlns:wp14="http://schemas.microsoft.com/office/word/2010/wordprocessingDrawing" xmlns:wp="http://schemas.openxmlformats.org/drawingml/2006/wordprocessingDrawing" xmlns:w10="urn:schemas-microsoft-com:office:word" xmlns:w="http://schemas.openxmlformats.org/wordprocessingml/2006/main" xmlns:w14="http://schemas.microsoft.com/office/word/2010/wordml" xmlns:w15="http://schemas.microsoft.com/office/word/2012/wordml" xmlns:w16cid="http://schemas.microsoft.com/office/word/2016/wordml/cid" xmlns:w16se="http://schemas.microsoft.com/office/word/2015/wordml/symex" xmlns:wpg="http://schemas.microsoft.com/office/word/2010/wordprocessingGroup" xmlns:wpi="http://schemas.microsoft.com/office/word/2010/wordprocessingInk" xmlns:wne="http://schemas.microsoft.com/office/word/2006/wordml" xmlns:wps="http://schemas.microsoft.com/office/word/2010/wordprocessingShape" mc:Ignorable="w14 w15 w16se w16cid wp14">
+<w:comments xmlns:wpc="http://schemas.microsoft.com/office/word/2010/wordprocessingCanvas" xmlns:cx="http://schemas.microsoft.com/office/drawing/2014/chartex" xmlns:cx1="http://schemas.microsoft.com/office/drawing/2015/9/8/chartex" xmlns:cx2="http://schemas.microsoft.com/office/drawing/2015/10/21/chartex" xmlns:cx3="http://schemas.microsoft.com/office/drawing/2016/5/9/chartex" xmlns:cx4="http://schemas.microsoft.com/office/drawing/2016/5/10/chartex" xmlns:cx5="http://schemas.microsoft.com/office/drawing/2016/5/11/chartex" xmlns:cx6="http://schemas.microsoft.com/office/drawing/2016/5/12/chartex" xmlns:cx7="http://schemas.microsoft.com/office/drawing/2016/5/13/chartex" xmlns:cx8="http://schemas.microsoft.com/office/drawing/2016/5/14/chartex" xmlns:mc="http://schemas.openxmlformats.org/markup-compatibility/2006" xmlns:aink="http://schemas.microsoft.com/office/drawing/2016/ink" xmlns:am3d="http://schemas.microsoft.com/office/drawing/2017/model3d" xmlns:o="urn:schemas-microsoft-com:office:office" xmlns:r="http://schemas.openxmlformats.org/officeDocument/2006/relationships" xmlns:m="http://schemas.openxmlformats.org/officeDocument/2006/math" xmlns:v="urn:schemas-microsoft-com:vml" xmlns:wp14="http://schemas.microsoft.com/office/word/2010/wordprocessingDrawing" xmlns:wp="http://schemas.openxmlformats.org/drawingml/2006/wordprocessingDrawing" xmlns:w10="urn:schemas-microsoft-com:office:word" xmlns:w="http://schemas.openxmlformats.org/wordprocessingml/2006/main" xmlns:w14="http://schemas.microsoft.com/office/word/2010/wordml" xmlns:w15="http://schemas.microsoft.com/office/word/2012/wordml" xmlns:w16cex="http://schemas.microsoft.com/office/word/2018/wordml/cex" xmlns:w16cid="http://schemas.microsoft.com/office/word/2016/wordml/cid" xmlns:w16="http://schemas.microsoft.com/office/word/2018/wordml" xmlns:w16sdtdh="http://schemas.microsoft.com/office/word/2020/wordml/sdtdatahash" xmlns:w16se="http://schemas.microsoft.com/office/word/2015/wordml/symex" xmlns:wpg="http://schemas.microsoft.com/office/word/2010/wordprocessingGroup" xmlns:wpi="http://schemas.microsoft.com/office/word/2010/wordprocessingInk" xmlns:wne="http://schemas.microsoft.com/office/word/2006/wordml" xmlns:wps="http://schemas.microsoft.com/office/word/2010/wordprocessingShape" mc:Ignorable="w14 w15 w16se w16cid w16 w16cex w16sdtdh wp14">
   <w:comment w:id="0" w:author="Seamus Donnelly" w:date="2021-08-06T12:36:00Z" w:initials="SD">
     <w:p>
       <w:pPr>
@@ -12889,7 +12241,7 @@
 </file>
 
 <file path=word/commentsExtended.xml><?xml version="1.0" encoding="utf-8"?>
-<w15:commentsEx xmlns:wpc="http://schemas.microsoft.com/office/word/2010/wordprocessingCanvas" xmlns:cx="http://schemas.microsoft.com/office/drawing/2014/chartex" xmlns:cx1="http://schemas.microsoft.com/office/drawing/2015/9/8/chartex" xmlns:cx2="http://schemas.microsoft.com/office/drawing/2015/10/21/chartex" xmlns:cx3="http://schemas.microsoft.com/office/drawing/2016/5/9/chartex" xmlns:cx4="http://schemas.microsoft.com/office/drawing/2016/5/10/chartex" xmlns:cx5="http://schemas.microsoft.com/office/drawing/2016/5/11/chartex" xmlns:cx6="http://schemas.microsoft.com/office/drawing/2016/5/12/chartex" xmlns:cx7="http://schemas.microsoft.com/office/drawing/2016/5/13/chartex" xmlns:cx8="http://schemas.microsoft.com/office/drawing/2016/5/14/chartex" xmlns:mc="http://schemas.openxmlformats.org/markup-compatibility/2006" xmlns:aink="http://schemas.microsoft.com/office/drawing/2016/ink" xmlns:am3d="http://schemas.microsoft.com/office/drawing/2017/model3d" xmlns:o="urn:schemas-microsoft-com:office:office" xmlns:r="http://schemas.openxmlformats.org/officeDocument/2006/relationships" xmlns:m="http://schemas.openxmlformats.org/officeDocument/2006/math" xmlns:v="urn:schemas-microsoft-com:vml" xmlns:wp14="http://schemas.microsoft.com/office/word/2010/wordprocessingDrawing" xmlns:wp="http://schemas.openxmlformats.org/drawingml/2006/wordprocessingDrawing" xmlns:w10="urn:schemas-microsoft-com:office:word" xmlns:w="http://schemas.openxmlformats.org/wordprocessingml/2006/main" xmlns:w14="http://schemas.microsoft.com/office/word/2010/wordml" xmlns:w15="http://schemas.microsoft.com/office/word/2012/wordml" xmlns:w16cid="http://schemas.microsoft.com/office/word/2016/wordml/cid" xmlns:w16se="http://schemas.microsoft.com/office/word/2015/wordml/symex" xmlns:wpg="http://schemas.microsoft.com/office/word/2010/wordprocessingGroup" xmlns:wpi="http://schemas.microsoft.com/office/word/2010/wordprocessingInk" xmlns:wne="http://schemas.microsoft.com/office/word/2006/wordml" xmlns:wps="http://schemas.microsoft.com/office/word/2010/wordprocessingShape" mc:Ignorable="w14 w15 w16se w16cid wp14">
+<w15:commentsEx xmlns:wpc="http://schemas.microsoft.com/office/word/2010/wordprocessingCanvas" xmlns:cx="http://schemas.microsoft.com/office/drawing/2014/chartex" xmlns:cx1="http://schemas.microsoft.com/office/drawing/2015/9/8/chartex" xmlns:cx2="http://schemas.microsoft.com/office/drawing/2015/10/21/chartex" xmlns:cx3="http://schemas.microsoft.com/office/drawing/2016/5/9/chartex" xmlns:cx4="http://schemas.microsoft.com/office/drawing/2016/5/10/chartex" xmlns:cx5="http://schemas.microsoft.com/office/drawing/2016/5/11/chartex" xmlns:cx6="http://schemas.microsoft.com/office/drawing/2016/5/12/chartex" xmlns:cx7="http://schemas.microsoft.com/office/drawing/2016/5/13/chartex" xmlns:cx8="http://schemas.microsoft.com/office/drawing/2016/5/14/chartex" xmlns:mc="http://schemas.openxmlformats.org/markup-compatibility/2006" xmlns:aink="http://schemas.microsoft.com/office/drawing/2016/ink" xmlns:am3d="http://schemas.microsoft.com/office/drawing/2017/model3d" xmlns:o="urn:schemas-microsoft-com:office:office" xmlns:r="http://schemas.openxmlformats.org/officeDocument/2006/relationships" xmlns:m="http://schemas.openxmlformats.org/officeDocument/2006/math" xmlns:v="urn:schemas-microsoft-com:vml" xmlns:wp14="http://schemas.microsoft.com/office/word/2010/wordprocessingDrawing" xmlns:wp="http://schemas.openxmlformats.org/drawingml/2006/wordprocessingDrawing" xmlns:w10="urn:schemas-microsoft-com:office:word" xmlns:w="http://schemas.openxmlformats.org/wordprocessingml/2006/main" xmlns:w14="http://schemas.microsoft.com/office/word/2010/wordml" xmlns:w15="http://schemas.microsoft.com/office/word/2012/wordml" xmlns:w16cex="http://schemas.microsoft.com/office/word/2018/wordml/cex" xmlns:w16cid="http://schemas.microsoft.com/office/word/2016/wordml/cid" xmlns:w16="http://schemas.microsoft.com/office/word/2018/wordml" xmlns:w16sdtdh="http://schemas.microsoft.com/office/word/2020/wordml/sdtdatahash" xmlns:w16se="http://schemas.microsoft.com/office/word/2015/wordml/symex" xmlns:wpg="http://schemas.microsoft.com/office/word/2010/wordprocessingGroup" xmlns:wpi="http://schemas.microsoft.com/office/word/2010/wordprocessingInk" xmlns:wne="http://schemas.microsoft.com/office/word/2006/wordml" xmlns:wps="http://schemas.microsoft.com/office/word/2010/wordprocessingShape" mc:Ignorable="w14 w15 w16se w16cid w16 w16cex w16sdtdh wp14">
   <w15:commentEx w15:paraId="7C295BA3" w15:done="0"/>
   <w15:commentEx w15:paraId="59AD7AEB" w15:done="0"/>
   <w15:commentEx w15:paraId="6F516934" w15:paraIdParent="59AD7AEB" w15:done="0"/>
@@ -12904,8 +12256,24 @@
 </w15:commentsEx>
 </file>
 
+<file path=word/commentsExtensible.xml><?xml version="1.0" encoding="utf-8"?>
+<w16cex:commentsExtensible xmlns:wpc="http://schemas.microsoft.com/office/word/2010/wordprocessingCanvas" xmlns:cx="http://schemas.microsoft.com/office/drawing/2014/chartex" xmlns:cx1="http://schemas.microsoft.com/office/drawing/2015/9/8/chartex" xmlns:cx2="http://schemas.microsoft.com/office/drawing/2015/10/21/chartex" xmlns:cx3="http://schemas.microsoft.com/office/drawing/2016/5/9/chartex" xmlns:cx4="http://schemas.microsoft.com/office/drawing/2016/5/10/chartex" xmlns:cx5="http://schemas.microsoft.com/office/drawing/2016/5/11/chartex" xmlns:cx6="http://schemas.microsoft.com/office/drawing/2016/5/12/chartex" xmlns:cx7="http://schemas.microsoft.com/office/drawing/2016/5/13/chartex" xmlns:cx8="http://schemas.microsoft.com/office/drawing/2016/5/14/chartex" xmlns:mc="http://schemas.openxmlformats.org/markup-compatibility/2006" xmlns:aink="http://schemas.microsoft.com/office/drawing/2016/ink" xmlns:am3d="http://schemas.microsoft.com/office/drawing/2017/model3d" xmlns:o="urn:schemas-microsoft-com:office:office" xmlns:r="http://schemas.openxmlformats.org/officeDocument/2006/relationships" xmlns:m="http://schemas.openxmlformats.org/officeDocument/2006/math" xmlns:v="urn:schemas-microsoft-com:vml" xmlns:wp14="http://schemas.microsoft.com/office/word/2010/wordprocessingDrawing" xmlns:wp="http://schemas.openxmlformats.org/drawingml/2006/wordprocessingDrawing" xmlns:w10="urn:schemas-microsoft-com:office:word" xmlns:w="http://schemas.openxmlformats.org/wordprocessingml/2006/main" xmlns:w14="http://schemas.microsoft.com/office/word/2010/wordml" xmlns:w15="http://schemas.microsoft.com/office/word/2012/wordml" xmlns:w16cex="http://schemas.microsoft.com/office/word/2018/wordml/cex" xmlns:w16cid="http://schemas.microsoft.com/office/word/2016/wordml/cid" xmlns:w16="http://schemas.microsoft.com/office/word/2018/wordml" xmlns:w16sdtdh="http://schemas.microsoft.com/office/word/2020/wordml/sdtdatahash" xmlns:w16se="http://schemas.microsoft.com/office/word/2015/wordml/symex" xmlns:wpg="http://schemas.microsoft.com/office/word/2010/wordprocessingGroup" xmlns:wpi="http://schemas.microsoft.com/office/word/2010/wordprocessingInk" xmlns:wne="http://schemas.microsoft.com/office/word/2006/wordml" xmlns:wps="http://schemas.microsoft.com/office/word/2010/wordprocessingShape" mc:Ignorable="w14 w15 w16se w16cid w16 w16cex w16sdtdh wp14">
+  <w16cex:commentExtensible w16cex:durableId="24B7AB63" w16cex:dateUtc="2021-08-06T10:36:00Z"/>
+  <w16cex:commentExtensible w16cex:durableId="24A98130" w16cex:dateUtc="2021-07-26T16:45:00Z"/>
+  <w16cex:commentExtensible w16cex:durableId="24B7AB79" w16cex:dateUtc="2021-08-06T10:37:00Z"/>
+  <w16cex:commentExtensible w16cex:durableId="24A98937" w16cex:dateUtc="2021-07-26T17:19:00Z"/>
+  <w16cex:commentExtensible w16cex:durableId="250E9BEA" w16cex:dateUtc="2021-10-11T09:18:00Z"/>
+  <w16cex:commentExtensible w16cex:durableId="24FC2A1D" w16cex:dateUtc="2021-09-27T09:31:00Z"/>
+  <w16cex:commentExtensible w16cex:durableId="24FC393A" w16cex:dateUtc="2021-09-27T10:36:00Z"/>
+  <w16cex:commentExtensible w16cex:durableId="24FC2A75" w16cex:dateUtc="2021-09-27T09:33:00Z"/>
+  <w16cex:commentExtensible w16cex:durableId="24FC2D01" w16cex:dateUtc="2021-09-27T09:44:00Z"/>
+  <w16cex:commentExtensible w16cex:durableId="250E8D0A" w16cex:dateUtc="2021-10-11T08:14:00Z"/>
+  <w16cex:commentExtensible w16cex:durableId="250E9B82" w16cex:dateUtc="2021-10-11T09:16:00Z"/>
+</w16cex:commentsExtensible>
+</file>
+
 <file path=word/commentsIds.xml><?xml version="1.0" encoding="utf-8"?>
-<w16cid:commentsIds xmlns:wpc="http://schemas.microsoft.com/office/word/2010/wordprocessingCanvas" xmlns:cx="http://schemas.microsoft.com/office/drawing/2014/chartex" xmlns:cx1="http://schemas.microsoft.com/office/drawing/2015/9/8/chartex" xmlns:cx2="http://schemas.microsoft.com/office/drawing/2015/10/21/chartex" xmlns:cx3="http://schemas.microsoft.com/office/drawing/2016/5/9/chartex" xmlns:cx4="http://schemas.microsoft.com/office/drawing/2016/5/10/chartex" xmlns:cx5="http://schemas.microsoft.com/office/drawing/2016/5/11/chartex" xmlns:cx6="http://schemas.microsoft.com/office/drawing/2016/5/12/chartex" xmlns:cx7="http://schemas.microsoft.com/office/drawing/2016/5/13/chartex" xmlns:cx8="http://schemas.microsoft.com/office/drawing/2016/5/14/chartex" xmlns:mc="http://schemas.openxmlformats.org/markup-compatibility/2006" xmlns:aink="http://schemas.microsoft.com/office/drawing/2016/ink" xmlns:am3d="http://schemas.microsoft.com/office/drawing/2017/model3d" xmlns:o="urn:schemas-microsoft-com:office:office" xmlns:r="http://schemas.openxmlformats.org/officeDocument/2006/relationships" xmlns:m="http://schemas.openxmlformats.org/officeDocument/2006/math" xmlns:v="urn:schemas-microsoft-com:vml" xmlns:wp14="http://schemas.microsoft.com/office/word/2010/wordprocessingDrawing" xmlns:wp="http://schemas.openxmlformats.org/drawingml/2006/wordprocessingDrawing" xmlns:w10="urn:schemas-microsoft-com:office:word" xmlns:w="http://schemas.openxmlformats.org/wordprocessingml/2006/main" xmlns:w14="http://schemas.microsoft.com/office/word/2010/wordml" xmlns:w15="http://schemas.microsoft.com/office/word/2012/wordml" xmlns:w16cid="http://schemas.microsoft.com/office/word/2016/wordml/cid" xmlns:w16se="http://schemas.microsoft.com/office/word/2015/wordml/symex" xmlns:wpg="http://schemas.microsoft.com/office/word/2010/wordprocessingGroup" xmlns:wpi="http://schemas.microsoft.com/office/word/2010/wordprocessingInk" xmlns:wne="http://schemas.microsoft.com/office/word/2006/wordml" xmlns:wps="http://schemas.microsoft.com/office/word/2010/wordprocessingShape" mc:Ignorable="w14 w15 w16se w16cid wp14">
+<w16cid:commentsIds xmlns:wpc="http://schemas.microsoft.com/office/word/2010/wordprocessingCanvas" xmlns:cx="http://schemas.microsoft.com/office/drawing/2014/chartex" xmlns:cx1="http://schemas.microsoft.com/office/drawing/2015/9/8/chartex" xmlns:cx2="http://schemas.microsoft.com/office/drawing/2015/10/21/chartex" xmlns:cx3="http://schemas.microsoft.com/office/drawing/2016/5/9/chartex" xmlns:cx4="http://schemas.microsoft.com/office/drawing/2016/5/10/chartex" xmlns:cx5="http://schemas.microsoft.com/office/drawing/2016/5/11/chartex" xmlns:cx6="http://schemas.microsoft.com/office/drawing/2016/5/12/chartex" xmlns:cx7="http://schemas.microsoft.com/office/drawing/2016/5/13/chartex" xmlns:cx8="http://schemas.microsoft.com/office/drawing/2016/5/14/chartex" xmlns:mc="http://schemas.openxmlformats.org/markup-compatibility/2006" xmlns:aink="http://schemas.microsoft.com/office/drawing/2016/ink" xmlns:am3d="http://schemas.microsoft.com/office/drawing/2017/model3d" xmlns:o="urn:schemas-microsoft-com:office:office" xmlns:r="http://schemas.openxmlformats.org/officeDocument/2006/relationships" xmlns:m="http://schemas.openxmlformats.org/officeDocument/2006/math" xmlns:v="urn:schemas-microsoft-com:vml" xmlns:wp14="http://schemas.microsoft.com/office/word/2010/wordprocessingDrawing" xmlns:wp="http://schemas.openxmlformats.org/drawingml/2006/wordprocessingDrawing" xmlns:w10="urn:schemas-microsoft-com:office:word" xmlns:w="http://schemas.openxmlformats.org/wordprocessingml/2006/main" xmlns:w14="http://schemas.microsoft.com/office/word/2010/wordml" xmlns:w15="http://schemas.microsoft.com/office/word/2012/wordml" xmlns:w16cex="http://schemas.microsoft.com/office/word/2018/wordml/cex" xmlns:w16cid="http://schemas.microsoft.com/office/word/2016/wordml/cid" xmlns:w16="http://schemas.microsoft.com/office/word/2018/wordml" xmlns:w16sdtdh="http://schemas.microsoft.com/office/word/2020/wordml/sdtdatahash" xmlns:w16se="http://schemas.microsoft.com/office/word/2015/wordml/symex" xmlns:wpg="http://schemas.microsoft.com/office/word/2010/wordprocessingGroup" xmlns:wpi="http://schemas.microsoft.com/office/word/2010/wordprocessingInk" xmlns:wne="http://schemas.microsoft.com/office/word/2006/wordml" xmlns:wps="http://schemas.microsoft.com/office/word/2010/wordprocessingShape" mc:Ignorable="w14 w15 w16se w16cid w16 w16cex w16sdtdh wp14">
   <w16cid:commentId w16cid:paraId="7C295BA3" w16cid:durableId="24B7AB63"/>
   <w16cid:commentId w16cid:paraId="59AD7AEB" w16cid:durableId="24A98130"/>
   <w16cid:commentId w16cid:paraId="6F516934" w16cid:durableId="24B7AB79"/>
@@ -12921,7 +12289,7 @@
 </file>
 
 <file path=word/endnotes.xml><?xml version="1.0" encoding="utf-8"?>
-<w:endnotes xmlns:wpc="http://schemas.microsoft.com/office/word/2010/wordprocessingCanvas" xmlns:cx="http://schemas.microsoft.com/office/drawing/2014/chartex" xmlns:cx1="http://schemas.microsoft.com/office/drawing/2015/9/8/chartex" xmlns:cx2="http://schemas.microsoft.com/office/drawing/2015/10/21/chartex" xmlns:cx3="http://schemas.microsoft.com/office/drawing/2016/5/9/chartex" xmlns:cx4="http://schemas.microsoft.com/office/drawing/2016/5/10/chartex" xmlns:cx5="http://schemas.microsoft.com/office/drawing/2016/5/11/chartex" xmlns:cx6="http://schemas.microsoft.com/office/drawing/2016/5/12/chartex" xmlns:cx7="http://schemas.microsoft.com/office/drawing/2016/5/13/chartex" xmlns:cx8="http://schemas.microsoft.com/office/drawing/2016/5/14/chartex" xmlns:mc="http://schemas.openxmlformats.org/markup-compatibility/2006" xmlns:aink="http://schemas.microsoft.com/office/drawing/2016/ink" xmlns:am3d="http://schemas.microsoft.com/office/drawing/2017/model3d" xmlns:o="urn:schemas-microsoft-com:office:office" xmlns:r="http://schemas.openxmlformats.org/officeDocument/2006/relationships" xmlns:m="http://schemas.openxmlformats.org/officeDocument/2006/math" xmlns:v="urn:schemas-microsoft-com:vml" xmlns:wp14="http://schemas.microsoft.com/office/word/2010/wordprocessingDrawing" xmlns:wp="http://schemas.openxmlformats.org/drawingml/2006/wordprocessingDrawing" xmlns:w10="urn:schemas-microsoft-com:office:word" xmlns:w="http://schemas.openxmlformats.org/wordprocessingml/2006/main" xmlns:w14="http://schemas.microsoft.com/office/word/2010/wordml" xmlns:w15="http://schemas.microsoft.com/office/word/2012/wordml" xmlns:w16cid="http://schemas.microsoft.com/office/word/2016/wordml/cid" xmlns:w16se="http://schemas.microsoft.com/office/word/2015/wordml/symex" xmlns:wpg="http://schemas.microsoft.com/office/word/2010/wordprocessingGroup" xmlns:wpi="http://schemas.microsoft.com/office/word/2010/wordprocessingInk" xmlns:wne="http://schemas.microsoft.com/office/word/2006/wordml" xmlns:wps="http://schemas.microsoft.com/office/word/2010/wordprocessingShape" mc:Ignorable="w14 w15 w16se w16cid wp14">
+<w:endnotes xmlns:wpc="http://schemas.microsoft.com/office/word/2010/wordprocessingCanvas" xmlns:cx="http://schemas.microsoft.com/office/drawing/2014/chartex" xmlns:cx1="http://schemas.microsoft.com/office/drawing/2015/9/8/chartex" xmlns:cx2="http://schemas.microsoft.com/office/drawing/2015/10/21/chartex" xmlns:cx3="http://schemas.microsoft.com/office/drawing/2016/5/9/chartex" xmlns:cx4="http://schemas.microsoft.com/office/drawing/2016/5/10/chartex" xmlns:cx5="http://schemas.microsoft.com/office/drawing/2016/5/11/chartex" xmlns:cx6="http://schemas.microsoft.com/office/drawing/2016/5/12/chartex" xmlns:cx7="http://schemas.microsoft.com/office/drawing/2016/5/13/chartex" xmlns:cx8="http://schemas.microsoft.com/office/drawing/2016/5/14/chartex" xmlns:mc="http://schemas.openxmlformats.org/markup-compatibility/2006" xmlns:aink="http://schemas.microsoft.com/office/drawing/2016/ink" xmlns:am3d="http://schemas.microsoft.com/office/drawing/2017/model3d" xmlns:o="urn:schemas-microsoft-com:office:office" xmlns:r="http://schemas.openxmlformats.org/officeDocument/2006/relationships" xmlns:m="http://schemas.openxmlformats.org/officeDocument/2006/math" xmlns:v="urn:schemas-microsoft-com:vml" xmlns:wp14="http://schemas.microsoft.com/office/word/2010/wordprocessingDrawing" xmlns:wp="http://schemas.openxmlformats.org/drawingml/2006/wordprocessingDrawing" xmlns:w10="urn:schemas-microsoft-com:office:word" xmlns:w="http://schemas.openxmlformats.org/wordprocessingml/2006/main" xmlns:w14="http://schemas.microsoft.com/office/word/2010/wordml" xmlns:w15="http://schemas.microsoft.com/office/word/2012/wordml" xmlns:w16cex="http://schemas.microsoft.com/office/word/2018/wordml/cex" xmlns:w16cid="http://schemas.microsoft.com/office/word/2016/wordml/cid" xmlns:w16="http://schemas.microsoft.com/office/word/2018/wordml" xmlns:w16sdtdh="http://schemas.microsoft.com/office/word/2020/wordml/sdtdatahash" xmlns:w16se="http://schemas.microsoft.com/office/word/2015/wordml/symex" xmlns:wpg="http://schemas.microsoft.com/office/word/2010/wordprocessingGroup" xmlns:wpi="http://schemas.microsoft.com/office/word/2010/wordprocessingInk" xmlns:wne="http://schemas.microsoft.com/office/word/2006/wordml" xmlns:wps="http://schemas.microsoft.com/office/word/2010/wordprocessingShape" mc:Ignorable="w14 w15 w16se w16cid w16 w16cex w16sdtdh wp14">
   <w:endnote w:type="separator" w:id="-1">
     <w:p>
       <w:pPr>
@@ -12946,7 +12314,7 @@
 </file>
 
 <file path=word/footnotes.xml><?xml version="1.0" encoding="utf-8"?>
-<w:footnotes xmlns:wpc="http://schemas.microsoft.com/office/word/2010/wordprocessingCanvas" xmlns:cx="http://schemas.microsoft.com/office/drawing/2014/chartex" xmlns:cx1="http://schemas.microsoft.com/office/drawing/2015/9/8/chartex" xmlns:cx2="http://schemas.microsoft.com/office/drawing/2015/10/21/chartex" xmlns:cx3="http://schemas.microsoft.com/office/drawing/2016/5/9/chartex" xmlns:cx4="http://schemas.microsoft.com/office/drawing/2016/5/10/chartex" xmlns:cx5="http://schemas.microsoft.com/office/drawing/2016/5/11/chartex" xmlns:cx6="http://schemas.microsoft.com/office/drawing/2016/5/12/chartex" xmlns:cx7="http://schemas.microsoft.com/office/drawing/2016/5/13/chartex" xmlns:cx8="http://schemas.microsoft.com/office/drawing/2016/5/14/chartex" xmlns:mc="http://schemas.openxmlformats.org/markup-compatibility/2006" xmlns:aink="http://schemas.microsoft.com/office/drawing/2016/ink" xmlns:am3d="http://schemas.microsoft.com/office/drawing/2017/model3d" xmlns:o="urn:schemas-microsoft-com:office:office" xmlns:r="http://schemas.openxmlformats.org/officeDocument/2006/relationships" xmlns:m="http://schemas.openxmlformats.org/officeDocument/2006/math" xmlns:v="urn:schemas-microsoft-com:vml" xmlns:wp14="http://schemas.microsoft.com/office/word/2010/wordprocessingDrawing" xmlns:wp="http://schemas.openxmlformats.org/drawingml/2006/wordprocessingDrawing" xmlns:w10="urn:schemas-microsoft-com:office:word" xmlns:w="http://schemas.openxmlformats.org/wordprocessingml/2006/main" xmlns:w14="http://schemas.microsoft.com/office/word/2010/wordml" xmlns:w15="http://schemas.microsoft.com/office/word/2012/wordml" xmlns:w16cid="http://schemas.microsoft.com/office/word/2016/wordml/cid" xmlns:w16se="http://schemas.microsoft.com/office/word/2015/wordml/symex" xmlns:wpg="http://schemas.microsoft.com/office/word/2010/wordprocessingGroup" xmlns:wpi="http://schemas.microsoft.com/office/word/2010/wordprocessingInk" xmlns:wne="http://schemas.microsoft.com/office/word/2006/wordml" xmlns:wps="http://schemas.microsoft.com/office/word/2010/wordprocessingShape" mc:Ignorable="w14 w15 w16se w16cid wp14">
+<w:footnotes xmlns:wpc="http://schemas.microsoft.com/office/word/2010/wordprocessingCanvas" xmlns:cx="http://schemas.microsoft.com/office/drawing/2014/chartex" xmlns:cx1="http://schemas.microsoft.com/office/drawing/2015/9/8/chartex" xmlns:cx2="http://schemas.microsoft.com/office/drawing/2015/10/21/chartex" xmlns:cx3="http://schemas.microsoft.com/office/drawing/2016/5/9/chartex" xmlns:cx4="http://schemas.microsoft.com/office/drawing/2016/5/10/chartex" xmlns:cx5="http://schemas.microsoft.com/office/drawing/2016/5/11/chartex" xmlns:cx6="http://schemas.microsoft.com/office/drawing/2016/5/12/chartex" xmlns:cx7="http://schemas.microsoft.com/office/drawing/2016/5/13/chartex" xmlns:cx8="http://schemas.microsoft.com/office/drawing/2016/5/14/chartex" xmlns:mc="http://schemas.openxmlformats.org/markup-compatibility/2006" xmlns:aink="http://schemas.microsoft.com/office/drawing/2016/ink" xmlns:am3d="http://schemas.microsoft.com/office/drawing/2017/model3d" xmlns:o="urn:schemas-microsoft-com:office:office" xmlns:r="http://schemas.openxmlformats.org/officeDocument/2006/relationships" xmlns:m="http://schemas.openxmlformats.org/officeDocument/2006/math" xmlns:v="urn:schemas-microsoft-com:vml" xmlns:wp14="http://schemas.microsoft.com/office/word/2010/wordprocessingDrawing" xmlns:wp="http://schemas.openxmlformats.org/drawingml/2006/wordprocessingDrawing" xmlns:w10="urn:schemas-microsoft-com:office:word" xmlns:w="http://schemas.openxmlformats.org/wordprocessingml/2006/main" xmlns:w14="http://schemas.microsoft.com/office/word/2010/wordml" xmlns:w15="http://schemas.microsoft.com/office/word/2012/wordml" xmlns:w16cex="http://schemas.microsoft.com/office/word/2018/wordml/cex" xmlns:w16cid="http://schemas.microsoft.com/office/word/2016/wordml/cid" xmlns:w16="http://schemas.microsoft.com/office/word/2018/wordml" xmlns:w16sdtdh="http://schemas.microsoft.com/office/word/2020/wordml/sdtdatahash" xmlns:w16se="http://schemas.microsoft.com/office/word/2015/wordml/symex" xmlns:wpg="http://schemas.microsoft.com/office/word/2010/wordprocessingGroup" xmlns:wpi="http://schemas.microsoft.com/office/word/2010/wordprocessingInk" xmlns:wne="http://schemas.microsoft.com/office/word/2006/wordml" xmlns:wps="http://schemas.microsoft.com/office/word/2010/wordprocessingShape" mc:Ignorable="w14 w15 w16se w16cid w16 w16cex w16sdtdh wp14">
   <w:footnote w:type="separator" w:id="-1">
     <w:p>
       <w:pPr>
@@ -13164,7 +12532,25 @@
           <w:szCs w:val="24"/>
           <w:lang w:val="en-US"/>
         </w:rPr>
-        <w:t xml:space="preserve"> overlap, so that our coefficient for prime structure would indicate the abstract priming effect without </w:t>
+        <w:t xml:space="preserve"> overlap</w:t>
+      </w:r>
+      <w:r>
+        <w:rPr>
+          <w:rFonts w:ascii="Times New Roman" w:hAnsi="Times New Roman" w:cs="Times New Roman"/>
+          <w:sz w:val="24"/>
+          <w:szCs w:val="24"/>
+          <w:lang w:val="en-US"/>
+        </w:rPr>
+        <w:t xml:space="preserve"> </w:t>
+      </w:r>
+      <w:r>
+        <w:rPr>
+          <w:rFonts w:ascii="Times New Roman" w:hAnsi="Times New Roman" w:cs="Times New Roman"/>
+          <w:sz w:val="24"/>
+          <w:szCs w:val="24"/>
+          <w:lang w:val="en-US"/>
+        </w:rPr>
+        <w:t xml:space="preserve">so that our coefficient for prime structure would indicate the abstract priming effect without </w:t>
       </w:r>
       <w:r>
         <w:rPr>
@@ -13271,7 +12657,7 @@
 </file>
 
 <file path=word/people.xml><?xml version="1.0" encoding="utf-8"?>
-<w15:people xmlns:wpc="http://schemas.microsoft.com/office/word/2010/wordprocessingCanvas" xmlns:cx="http://schemas.microsoft.com/office/drawing/2014/chartex" xmlns:cx1="http://schemas.microsoft.com/office/drawing/2015/9/8/chartex" xmlns:cx2="http://schemas.microsoft.com/office/drawing/2015/10/21/chartex" xmlns:cx3="http://schemas.microsoft.com/office/drawing/2016/5/9/chartex" xmlns:cx4="http://schemas.microsoft.com/office/drawing/2016/5/10/chartex" xmlns:cx5="http://schemas.microsoft.com/office/drawing/2016/5/11/chartex" xmlns:cx6="http://schemas.microsoft.com/office/drawing/2016/5/12/chartex" xmlns:cx7="http://schemas.microsoft.com/office/drawing/2016/5/13/chartex" xmlns:cx8="http://schemas.microsoft.com/office/drawing/2016/5/14/chartex" xmlns:mc="http://schemas.openxmlformats.org/markup-compatibility/2006" xmlns:aink="http://schemas.microsoft.com/office/drawing/2016/ink" xmlns:am3d="http://schemas.microsoft.com/office/drawing/2017/model3d" xmlns:o="urn:schemas-microsoft-com:office:office" xmlns:r="http://schemas.openxmlformats.org/officeDocument/2006/relationships" xmlns:m="http://schemas.openxmlformats.org/officeDocument/2006/math" xmlns:v="urn:schemas-microsoft-com:vml" xmlns:wp14="http://schemas.microsoft.com/office/word/2010/wordprocessingDrawing" xmlns:wp="http://schemas.openxmlformats.org/drawingml/2006/wordprocessingDrawing" xmlns:w10="urn:schemas-microsoft-com:office:word" xmlns:w="http://schemas.openxmlformats.org/wordprocessingml/2006/main" xmlns:w14="http://schemas.microsoft.com/office/word/2010/wordml" xmlns:w15="http://schemas.microsoft.com/office/word/2012/wordml" xmlns:w16cid="http://schemas.microsoft.com/office/word/2016/wordml/cid" xmlns:w16se="http://schemas.microsoft.com/office/word/2015/wordml/symex" xmlns:wpg="http://schemas.microsoft.com/office/word/2010/wordprocessingGroup" xmlns:wpi="http://schemas.microsoft.com/office/word/2010/wordprocessingInk" xmlns:wne="http://schemas.microsoft.com/office/word/2006/wordml" xmlns:wps="http://schemas.microsoft.com/office/word/2010/wordprocessingShape" mc:Ignorable="w14 w15 w16se w16cid wp14">
+<w15:people xmlns:wpc="http://schemas.microsoft.com/office/word/2010/wordprocessingCanvas" xmlns:cx="http://schemas.microsoft.com/office/drawing/2014/chartex" xmlns:cx1="http://schemas.microsoft.com/office/drawing/2015/9/8/chartex" xmlns:cx2="http://schemas.microsoft.com/office/drawing/2015/10/21/chartex" xmlns:cx3="http://schemas.microsoft.com/office/drawing/2016/5/9/chartex" xmlns:cx4="http://schemas.microsoft.com/office/drawing/2016/5/10/chartex" xmlns:cx5="http://schemas.microsoft.com/office/drawing/2016/5/11/chartex" xmlns:cx6="http://schemas.microsoft.com/office/drawing/2016/5/12/chartex" xmlns:cx7="http://schemas.microsoft.com/office/drawing/2016/5/13/chartex" xmlns:cx8="http://schemas.microsoft.com/office/drawing/2016/5/14/chartex" xmlns:mc="http://schemas.openxmlformats.org/markup-compatibility/2006" xmlns:aink="http://schemas.microsoft.com/office/drawing/2016/ink" xmlns:am3d="http://schemas.microsoft.com/office/drawing/2017/model3d" xmlns:o="urn:schemas-microsoft-com:office:office" xmlns:r="http://schemas.openxmlformats.org/officeDocument/2006/relationships" xmlns:m="http://schemas.openxmlformats.org/officeDocument/2006/math" xmlns:v="urn:schemas-microsoft-com:vml" xmlns:wp14="http://schemas.microsoft.com/office/word/2010/wordprocessingDrawing" xmlns:wp="http://schemas.openxmlformats.org/drawingml/2006/wordprocessingDrawing" xmlns:w10="urn:schemas-microsoft-com:office:word" xmlns:w="http://schemas.openxmlformats.org/wordprocessingml/2006/main" xmlns:w14="http://schemas.microsoft.com/office/word/2010/wordml" xmlns:w15="http://schemas.microsoft.com/office/word/2012/wordml" xmlns:w16cex="http://schemas.microsoft.com/office/word/2018/wordml/cex" xmlns:w16cid="http://schemas.microsoft.com/office/word/2016/wordml/cid" xmlns:w16="http://schemas.microsoft.com/office/word/2018/wordml" xmlns:w16sdtdh="http://schemas.microsoft.com/office/word/2020/wordml/sdtdatahash" xmlns:w16se="http://schemas.microsoft.com/office/word/2015/wordml/symex" xmlns:wpg="http://schemas.microsoft.com/office/word/2010/wordprocessingGroup" xmlns:wpi="http://schemas.microsoft.com/office/word/2010/wordprocessingInk" xmlns:wne="http://schemas.microsoft.com/office/word/2006/wordml" xmlns:wps="http://schemas.microsoft.com/office/word/2010/wordprocessingShape" mc:Ignorable="w14 w15 w16se w16cid w16 w16cex w16sdtdh wp14">
   <w15:person w15:author="Seamus Donnelly">
     <w15:presenceInfo w15:providerId="AD" w15:userId="S-1-5-21-1957994488-1644491937-839522115-12692"/>
   </w15:person>
@@ -13282,7 +12668,7 @@
 </file>
 
 <file path=word/styles.xml><?xml version="1.0" encoding="utf-8"?>
-<w:styles xmlns:mc="http://schemas.openxmlformats.org/markup-compatibility/2006" xmlns:r="http://schemas.openxmlformats.org/officeDocument/2006/relationships" xmlns:w="http://schemas.openxmlformats.org/wordprocessingml/2006/main" xmlns:w14="http://schemas.microsoft.com/office/word/2010/wordml" xmlns:w15="http://schemas.microsoft.com/office/word/2012/wordml" xmlns:w16cid="http://schemas.microsoft.com/office/word/2016/wordml/cid" xmlns:w16se="http://schemas.microsoft.com/office/word/2015/wordml/symex" mc:Ignorable="w14 w15 w16se w16cid">
+<w:styles xmlns:mc="http://schemas.openxmlformats.org/markup-compatibility/2006" xmlns:r="http://schemas.openxmlformats.org/officeDocument/2006/relationships" xmlns:w="http://schemas.openxmlformats.org/wordprocessingml/2006/main" xmlns:w14="http://schemas.microsoft.com/office/word/2010/wordml" xmlns:w15="http://schemas.microsoft.com/office/word/2012/wordml" xmlns:w16cex="http://schemas.microsoft.com/office/word/2018/wordml/cex" xmlns:w16cid="http://schemas.microsoft.com/office/word/2016/wordml/cid" xmlns:w16="http://schemas.microsoft.com/office/word/2018/wordml" xmlns:w16sdtdh="http://schemas.microsoft.com/office/word/2020/wordml/sdtdatahash" xmlns:w16se="http://schemas.microsoft.com/office/word/2015/wordml/symex" mc:Ignorable="w14 w15 w16se w16cid w16 w16cex w16sdtdh">
   <w:docDefaults>
     <w:rPrDefault>
       <w:rPr>
@@ -13298,7 +12684,7 @@
       </w:pPr>
     </w:pPrDefault>
   </w:docDefaults>
-  <w:latentStyles w:defLockedState="0" w:defUIPriority="99" w:defSemiHidden="0" w:defUnhideWhenUsed="0" w:defQFormat="0" w:count="375">
+  <w:latentStyles w:defLockedState="0" w:defUIPriority="99" w:defSemiHidden="0" w:defUnhideWhenUsed="0" w:defQFormat="0" w:count="376">
     <w:lsdException w:name="Normal" w:uiPriority="0" w:qFormat="1"/>
     <w:lsdException w:name="heading 1" w:uiPriority="9" w:qFormat="1"/>
     <w:lsdException w:name="heading 2" w:semiHidden="1" w:uiPriority="9" w:unhideWhenUsed="1" w:qFormat="1"/>
@@ -13674,6 +13060,7 @@
     <w:lsdException w:name="Smart Hyperlink" w:semiHidden="1" w:unhideWhenUsed="1"/>
     <w:lsdException w:name="Hashtag" w:semiHidden="1" w:unhideWhenUsed="1"/>
     <w:lsdException w:name="Unresolved Mention" w:semiHidden="1" w:unhideWhenUsed="1"/>
+    <w:lsdException w:name="Smart Link" w:semiHidden="1" w:unhideWhenUsed="1"/>
   </w:latentStyles>
   <w:style w:type="paragraph" w:default="1" w:styleId="Normal">
     <w:name w:val="Normal"/>

</xml_diff>